<commit_message>
Typo fixes in Manual
Also performed an executable build to check code size, but no code changes
</commit_message>
<xml_diff>
--- a/Network Module Manual - Code Rev 20210208 0523.docx
+++ b/Network Module Manual - Code Rev 20210208 0523.docx
@@ -280,6 +280,11 @@
       </w:r>
     </w:p>
     <w:p>
+      <w:pPr>
+        <w:rPr>
+          <w:b/>
+        </w:rPr>
+      </w:pPr>
       <w:r>
         <w:rPr>
           <w:b/>
@@ -311,9 +316,40 @@
         <w:t>:</w:t>
       </w:r>
       <w:r>
-        <w:t xml:space="preserve"> Major changes to the Web Browser User Interface and migration to a single code load for Browser and MQTT applications. Help is now provided via a link to the GitHub site. Network Statistics are no longer available. NOTE: When upgrading to this release from a prior release all settings are retained EXCEPT Input Output pin settings. After upgrade you will need to reconfigure the pins. You will be able to set individual pins as Input or Output, each pin has its own Invert function, and each pin can be set to be On / Off / or Retained through a power loss.</w:t>
-      </w:r>
-    </w:p>
+        <w:t xml:space="preserve"> Major changes to the Web Browser User Interface and migration to a single code load for Browser and MQTT applications. Help is now provided via a link to the GitHub site. Network Statistics are no longer available. NOTE: When upgrading to this release from a prior release all settings are retained EXCEPT Input Output pin settings. After upgrade you will need to reconfigure the pins. You will be able to set individual pins as Input or Output, each pin has its own Invert function, and each pin can be set to be On / Off / or Retained through a power loss. </w:t>
+      </w:r>
+      <w:r>
+        <w:rPr>
+          <w:b/>
+        </w:rPr>
+        <w:t>Beginning with the 2021012</w:t>
+      </w:r>
+      <w:r>
+        <w:rPr>
+          <w:b/>
+        </w:rPr>
+        <w:t>3</w:t>
+      </w:r>
+      <w:r>
+        <w:rPr>
+          <w:b/>
+        </w:rPr>
+        <w:t xml:space="preserve"> </w:t>
+      </w:r>
+      <w:r>
+        <w:rPr>
+          <w:b/>
+        </w:rPr>
+        <w:t>1257</w:t>
+      </w:r>
+      <w:r>
+        <w:rPr>
+          <w:b/>
+        </w:rPr>
+        <w:t xml:space="preserve"> revision the code is supplied in a single version to provide all pin Input/Output configurations and MQTT functionality.</w:t>
+      </w:r>
+    </w:p>
+    <w:p/>
     <w:p>
       <w:r>
         <w:rPr>
@@ -381,45 +417,7 @@
         <w:t>:</w:t>
       </w:r>
       <w:r>
-        <w:t xml:space="preserve"> Bug fixes</w:t>
-      </w:r>
-    </w:p>
-    <w:p/>
-    <w:p>
-      <w:pPr>
-        <w:rPr>
-          <w:b/>
-        </w:rPr>
-      </w:pPr>
-      <w:r>
-        <w:rPr>
-          <w:b/>
-        </w:rPr>
-        <w:t>Beginning with the 2021012</w:t>
-      </w:r>
-      <w:r>
-        <w:rPr>
-          <w:b/>
-        </w:rPr>
-        <w:t>3</w:t>
-      </w:r>
-      <w:r>
-        <w:rPr>
-          <w:b/>
-        </w:rPr>
-        <w:t xml:space="preserve"> </w:t>
-      </w:r>
-      <w:r>
-        <w:rPr>
-          <w:b/>
-        </w:rPr>
-        <w:t>1257</w:t>
-      </w:r>
-      <w:r>
-        <w:rPr>
-          <w:b/>
-        </w:rPr>
-        <w:t xml:space="preserve"> revision the code is supplied in a single version to provide all pin Input/Output configurations and MQTT functionality.</w:t>
+        <w:t xml:space="preserve"> Added support for DS18B20 Temperature Sensors</w:t>
       </w:r>
     </w:p>
     <w:p/>
@@ -1588,7 +1586,7 @@
         </w:numPr>
       </w:pPr>
       <w:r>
-        <w:t>Docmentaed the DS18B20 interface</w:t>
+        <w:t>Documented the DS18B20 interface</w:t>
       </w:r>
     </w:p>
     <w:p/>
@@ -3607,7 +3605,7 @@
     <w:p>
       <w:r>
         <w:pict>
-          <v:shape id="_x0000_i1027" type="#_x0000_t75" style="width:426pt;height:578.25pt">
+          <v:shape id="_x0000_i1027" type="#_x0000_t75" style="width:426pt;height:573.75pt">
             <v:imagedata r:id="rId9" o:title=""/>
           </v:shape>
         </w:pict>
@@ -4016,7 +4014,7 @@
         <w:jc w:val="both"/>
       </w:pPr>
       <w:r>
-        <w:t>Checking this box will cause IO 16 (Pin 16) to be disabled for use as an Input / Output pin and will enable operation of the DS18B20 Temperature Sensor interface on IO 16 (Pin 16). You can attach up to 5 DS18B20 temperature sensors to pin 16, and the temperatures sensed by those devices will be displayed on the IOControl page. See the secion “Adding DS18B20 Temperature Sensors”.</w:t>
+        <w:t>Checking this box will cause IO 16 (Pin 16) to be disabled for use as an Input / Output pin and will enable operation of the DS18B20 Temperature Sensor interface on IO 16 (Pin 16). You can attach up to 5 DS18B20 temperature sensors to pin 16, and the temperatures sensed by those devices will be displayed on the IOControl page. See the section “Adding DS18B20 Temperature Sensors”.</w:t>
       </w:r>
     </w:p>
     <w:p>
@@ -6102,15 +6100,15 @@
     <w:p/>
     <w:p>
       <w:r>
-        <w:t>In the above topics &lt;macaddress&gt; is the MAC address of the Network Module. The “xx” is the IO number. The “yy” is the Temperature Sensor number. Outputs are defined as “switch” topics, Inputs are defined as “binary_sensor” topics, and Temperature Sensors are defined as “sensor” topcs.</w:t>
-      </w:r>
-    </w:p>
-    <w:p/>
-    <w:p/>
-    <w:p/>
-    <w:p>
-      <w:r>
-        <w:t>Where a Payload is not empty it takes this form for the “switch” topics:</w:t>
+        <w:t>In the above topics &lt;macaddress&gt; is the MAC address of the Network Module. The “xx” is the IO number. The “yy” is the Temperature Sensor number. Outputs are defined as “switch” topics, Inputs are defined as “binary_sensor” topics, and Temperature Sensors are defined as “sensor” topics.</w:t>
+      </w:r>
+    </w:p>
+    <w:p/>
+    <w:p/>
+    <w:p/>
+    <w:p>
+      <w:r>
+        <w:t>Where a Home Assistant Auto Discovery Payload is not empty it takes this form for the “switch” topics:</w:t>
       </w:r>
     </w:p>
     <w:p>
@@ -6213,7 +6211,7 @@
     <w:p/>
     <w:p>
       <w:r>
-        <w:t>Where a Payload is not empty it takes this form for the “binary-sensor” topics:</w:t>
+        <w:t>Where a Home Assistant Auto Discovery Payload is not empty it takes this form for the “binary-sensor” topics:</w:t>
       </w:r>
     </w:p>
     <w:p>
@@ -6311,7 +6309,7 @@
     <w:p/>
     <w:p>
       <w:r>
-        <w:t>Where a Payload is not empty it takes this form for the “sensor” topics:</w:t>
+        <w:t>Where a Home Assistant Auto Discovery Payload is not empty it takes this form for the “sensor” topics:</w:t>
       </w:r>
     </w:p>
     <w:p>
@@ -11962,7 +11960,7 @@
         <w:rStyle w:val="PageNumber"/>
         <w:noProof/>
       </w:rPr>
-      <w:t>8</w:t>
+      <w:t>27</w:t>
     </w:r>
     <w:r>
       <w:rPr>

</xml_diff>

<commit_message>
UART and Debug Settings Cleanup
Cleaned Comments around UART code.
Condensed UIP_STATISTICS, DEBUG_SUPPORT, and UART_DEBUG_SUPPORT settings in the uipopt.h file
Updated the Manual to reflect the above.
</commit_message>
<xml_diff>
--- a/Network Module Manual - Code Rev 20210208 0523.docx
+++ b/Network Module Manual - Code Rev 20210208 0523.docx
@@ -80,7 +80,7 @@
           <w:sz w:val="40"/>
           <w:szCs w:val="40"/>
         </w:rPr>
-        <w:t>Last Major Update</w:t>
+        <w:t>Most Recent Major Update</w:t>
       </w:r>
     </w:p>
     <w:p>
@@ -90,14 +90,6 @@
           <w:b/>
         </w:rPr>
       </w:pPr>
-    </w:p>
-    <w:p>
-      <w:pPr>
-        <w:jc w:val="center"/>
-        <w:rPr>
-          <w:b/>
-        </w:rPr>
-      </w:pPr>
       <w:r>
         <w:rPr>
           <w:b/>
@@ -114,7 +106,7 @@
         <w:rPr>
           <w:b/>
         </w:rPr>
-        <w:t>1257 and higher</w:t>
+        <w:t>1257</w:t>
       </w:r>
     </w:p>
     <w:p>
@@ -420,6 +412,42 @@
         <w:t xml:space="preserve"> Added support for DS18B20 Temperature Sensors</w:t>
       </w:r>
     </w:p>
+    <w:p>
+      <w:r>
+        <w:rPr>
+          <w:b/>
+        </w:rPr>
+        <w:t>Code Rev 202</w:t>
+      </w:r>
+      <w:r>
+        <w:rPr>
+          <w:b/>
+        </w:rPr>
+        <w:t>102XX</w:t>
+      </w:r>
+      <w:r>
+        <w:rPr>
+          <w:b/>
+        </w:rPr>
+        <w:t xml:space="preserve"> </w:t>
+      </w:r>
+      <w:r>
+        <w:rPr>
+          <w:b/>
+        </w:rPr>
+        <w:t>XXXX</w:t>
+      </w:r>
+      <w:r>
+        <w:rPr>
+          <w:b/>
+        </w:rPr>
+        <w:t>:</w:t>
+      </w:r>
+      <w:r>
+        <w:t xml:space="preserve"> Added support for developer UART debug output</w:t>
+      </w:r>
+    </w:p>
+    <w:p/>
     <w:p/>
     <w:p>
       <w:r>
@@ -1587,6 +1615,76 @@
       </w:pPr>
       <w:r>
         <w:t>Documented the DS18B20 interface</w:t>
+      </w:r>
+    </w:p>
+    <w:p>
+      <w:r>
+        <w:br w:type="page"/>
+      </w:r>
+    </w:p>
+    <w:p>
+      <w:r>
+        <w:t>February X, 2021  Code Revision 202102XX XXXX</w:t>
+      </w:r>
+    </w:p>
+    <w:p>
+      <w:pPr>
+        <w:ind w:left="360"/>
+      </w:pPr>
+      <w:r>
+        <w:t>Code changes:</w:t>
+      </w:r>
+    </w:p>
+    <w:p>
+      <w:pPr>
+        <w:numPr>
+          <w:ilvl w:val="1"/>
+          <w:numId w:val="12"/>
+        </w:numPr>
+      </w:pPr>
+      <w:r>
+        <w:t>Added support for UART debug output messages on IO 11</w:t>
+      </w:r>
+    </w:p>
+    <w:p>
+      <w:pPr>
+        <w:numPr>
+          <w:ilvl w:val="1"/>
+          <w:numId w:val="12"/>
+        </w:numPr>
+      </w:pPr>
+      <w:r>
+        <w:t>Re-enabled the former MQTT Error Statistics page renamed as Link Error Statistics</w:t>
+      </w:r>
+    </w:p>
+    <w:p>
+      <w:pPr>
+        <w:ind w:left="360"/>
+      </w:pPr>
+      <w:r>
+        <w:t>Document changes:</w:t>
+      </w:r>
+    </w:p>
+    <w:p>
+      <w:pPr>
+        <w:numPr>
+          <w:ilvl w:val="1"/>
+          <w:numId w:val="12"/>
+        </w:numPr>
+      </w:pPr>
+      <w:r>
+        <w:t>Documented support for UART debug output messages on IO 11</w:t>
+      </w:r>
+    </w:p>
+    <w:p>
+      <w:pPr>
+        <w:numPr>
+          <w:ilvl w:val="1"/>
+          <w:numId w:val="12"/>
+        </w:numPr>
+      </w:pPr>
+      <w:r>
+        <w:t>Documented Link Error Statistics</w:t>
       </w:r>
     </w:p>
     <w:p/>
@@ -3605,7 +3703,7 @@
     <w:p>
       <w:r>
         <w:pict>
-          <v:shape id="_x0000_i1027" type="#_x0000_t75" style="width:426pt;height:573.75pt">
+          <v:shape id="_x0000_i1027" type="#_x0000_t75" style="width:426pt;height:564.75pt">
             <v:imagedata r:id="rId9" o:title=""/>
           </v:shape>
         </w:pict>
@@ -6425,33 +6523,27 @@
         <w:rPr>
           <w:sz w:val="40"/>
         </w:rPr>
-        <w:t>Notes on MQTT Error Statistics</w:t>
+        <w:t>Notes on Link Error Statistics</w:t>
       </w:r>
       <w:bookmarkEnd w:id="19"/>
     </w:p>
     <w:p/>
     <w:p>
       <w:r>
-        <w:t>THIS FUNCTIONALITY MAY NOT BE AVAILABLE DUE TO VERY LIMITED MEMORY RESOURCES.</w:t>
-      </w:r>
-    </w:p>
-    <w:p/>
-    <w:p>
-      <w:r>
-        <w:t>MQTT Error Statistics are accessible only via the http command “http://IP:Port/66”. The statistics are only useful for developers, and in particular if using Cisco business class switches.</w:t>
-      </w:r>
-    </w:p>
-    <w:p/>
-    <w:p>
-      <w:r>
-        <w:t>If you enter the command you’ll get a display similar to this:</w:t>
+        <w:t>Link Error Statistics are accessible only via the http command “http://IP:Port/66”. The statistics may be useful to you for determining if Full Duplex works better than Half Duplex in your particular network configuration. As noted in other parts of the manual the normal mode of operation is “Half Duplex”, and you should not need to change that. However, during development it was noticed that the Network Module works better with some Cisco 1 Gbit business class switches if the Network Module and the Cisco switch are manually set to Full Duplex. So, this statistics page can let you compare error statistics over several hours or days to help you decide which configuration works better for you.</w:t>
+      </w:r>
+    </w:p>
+    <w:p/>
+    <w:p>
+      <w:r>
+        <w:t>If you enter the “/66” command you’ll get a display similar to this:</w:t>
       </w:r>
     </w:p>
     <w:p/>
     <w:p>
       <w:r>
         <w:pict>
-          <v:shape id="_x0000_i1034" type="#_x0000_t75" style="width:136.5pt;height:153.75pt">
+          <v:shape id="_x0000_i1034" type="#_x0000_t75" style="width:170.25pt;height:90.75pt">
             <v:imagedata r:id="rId17" o:title=""/>
           </v:shape>
         </w:pict>
@@ -6460,54 +6552,100 @@
     <w:p/>
     <w:p>
       <w:r>
-        <w:t>Runtime - # of seconds since boot</w:t>
-      </w:r>
-    </w:p>
-    <w:p>
-      <w:r>
-        <w:t>RXERIF – count of RXERIF errors (see ENC28J60 documentation)</w:t>
-      </w:r>
-    </w:p>
-    <w:p>
-      <w:r>
-        <w:t>TXERIF – count of TRXERIF errors (see ENC28J60 documentation)</w:t>
-      </w:r>
-    </w:p>
-    <w:p>
-      <w:r>
-        <w:t>TRANSMIT – count of transmission from the ENC20J60</w:t>
-      </w:r>
-    </w:p>
-    <w:p>
-      <w:r>
-        <w:t>R timeouts – count of response timeouts in the MQTT code</w:t>
-      </w:r>
-    </w:p>
-    <w:p>
-      <w:r>
-        <w:t>Not OK – count of MQTT Not OK events in the MQTT code</w:t>
-      </w:r>
-    </w:p>
-    <w:p>
-      <w:r>
-        <w:t>Disconnects – count of MQTT Broker disconnects as detected in the MQTT code</w:t>
-      </w:r>
-    </w:p>
-    <w:p>
-      <w:r>
-        <w:t>Stack error – not a counter, 1 will indicate detection of a stack overflow</w:t>
-      </w:r>
-    </w:p>
-    <w:p/>
-    <w:p>
-      <w:r>
-        <w:t>The Error Statistics page is “semi-hidden” because it can be very confusing to the typical user.</w:t>
-      </w:r>
-    </w:p>
-    <w:p/>
-    <w:p>
-      <w:r>
-        <w:t>The content of the Error Statistics page is likely to change as the code matures. It was added to assist with testing of MQTT performance using a variety of switches. One critical finding is that the statistics are not completely consistent, likely due to the number of variables affecting the values. Still, they can be useful for relative measurements when determining if you might have unusually high error rates on your network, and/or if you might need to experiment with the Half / Full Duplex setting. These counters are only cleared by a reboot.</w:t>
+        <w:t>The following explains the above:</w:t>
+      </w:r>
+    </w:p>
+    <w:p/>
+    <w:p>
+      <w:r>
+        <w:pict>
+          <v:shape id="_x0000_i1035" type="#_x0000_t75" style="width:429.75pt;height:210.75pt">
+            <v:imagedata r:id="rId18" o:title=""/>
+          </v:shape>
+        </w:pict>
+      </w:r>
+    </w:p>
+    <w:p/>
+    <w:p>
+      <w:r>
+        <w:pict>
+          <v:shape id="_x0000_i1036" type="#_x0000_t75" style="width:429pt;height:238.5pt">
+            <v:imagedata r:id="rId19" o:title=""/>
+          </v:shape>
+        </w:pict>
+      </w:r>
+    </w:p>
+    <w:p/>
+    <w:p/>
+    <w:p/>
+    <w:p/>
+    <w:p>
+      <w:r>
+        <w:pict>
+          <v:shape id="_x0000_i1037" type="#_x0000_t75" style="width:427.5pt;height:235.5pt">
+            <v:imagedata r:id="rId20" o:title=""/>
+          </v:shape>
+        </w:pict>
+      </w:r>
+    </w:p>
+    <w:p/>
+    <w:p/>
+    <w:p/>
+    <w:p>
+      <w:r>
+        <w:t>Seconds counter: # of seconds since boot</w:t>
+      </w:r>
+    </w:p>
+    <w:p>
+      <w:r>
+        <w:t>Transmit counter: # of transmits from the ENC28J60</w:t>
+      </w:r>
+    </w:p>
+    <w:p>
+      <w:r>
+        <w:t>Stack error: Not a counter, “1” will indicate detection of a stack overflow</w:t>
+      </w:r>
+    </w:p>
+    <w:p>
+      <w:r>
+        <w:t>ENC28J60 revision: Chip revision. This should indicate “06”, which indicates chip B7.</w:t>
+      </w:r>
+    </w:p>
+    <w:p>
+      <w:r>
+        <w:t>TXERIF: count of TRXERIF errors (see ENC28J60 documentation)</w:t>
+      </w:r>
+    </w:p>
+    <w:p>
+      <w:r>
+        <w:t>RXERIF: count of RXERIF errors (see ENC28J60 documentation)</w:t>
+      </w:r>
+    </w:p>
+    <w:p>
+      <w:r>
+        <w:t>MQTT Response Timeout count: Count of response timeouts in the MQTT code</w:t>
+      </w:r>
+    </w:p>
+    <w:p>
+      <w:r>
+        <w:t>MQTT Not OK: Count of MQTT Not OK events in the MQTT code</w:t>
+      </w:r>
+    </w:p>
+    <w:p>
+      <w:r>
+        <w:t>MQTT Broker Disconnect count: Count of MQTT Broker disconnects as detected in the MQTT code</w:t>
+      </w:r>
+    </w:p>
+    <w:p/>
+    <w:p>
+      <w:r>
+        <w:t>The Error Statistics page is “semi-hidden” and enabled only by the “/66” command because it can be very confusing to the typical user.</w:t>
+      </w:r>
+    </w:p>
+    <w:p/>
+    <w:p>
+      <w:r>
+        <w:t>The content of the Link Error Stats page is likely to change as the code matures. It was added to assist with testing of MQTT performance using a variety of switches. One critical finding is that the statistics are not completely consistent, likely due to the number of variables affecting the values. Still, they can be useful for relative measurements when determining if you might have unusually high error rates on your network, and/or if you might need to experiment with the Half / Full Duplex setting.</w:t>
       </w:r>
     </w:p>
     <w:p/>
@@ -6518,7 +6656,7 @@
         <w:adjustRightInd w:val="0"/>
       </w:pPr>
       <w:r>
-        <w:t>The RXERIF error indicates that the ENC28J60 experienced a receive buffer overflow condition. This likely indicates extremely high network traffic. The impact is that packets received at the Network Module may be dropped.</w:t>
+        <w:t>The RXERIF error indicates that the ENC28J60 experienced a receive buffer overflow condition. This likely indicates extremely high network traffic. The impact is that packets received at the Network Module may be dropped. It is not unusual to have a few of these errors over time.</w:t>
       </w:r>
     </w:p>
     <w:p>
@@ -6598,6 +6736,7 @@
         <w:t>These counters are included because they were useful during development to help determine that Full Duplex worked much better than Half Duplex on the Cisco managed switches. With Half Duplex a TXERIF error was occurring several times per day, accompanied by an MQTT disconnect (and automatic reconnect). Once Full Duplex was enabled zero errors were seen for several weeks in the Cisco configuration.</w:t>
       </w:r>
     </w:p>
+    <w:p/>
     <w:p>
       <w:r>
         <w:t>On the other hand, TXERIF errors were seen when Full Duplex was used with some unmanaged switches, and no errors when those same switches were used with Half Duplex.</w:t>
@@ -6675,8 +6814,8 @@
       </w:pPr>
       <w:r>
         <w:pict>
-          <v:shape id="_x0000_i1035" type="#_x0000_t75" style="width:202.5pt;height:309pt">
-            <v:imagedata r:id="rId18" o:title=""/>
+          <v:shape id="_x0000_i1038" type="#_x0000_t75" style="width:202.5pt;height:309pt">
+            <v:imagedata r:id="rId21" o:title=""/>
           </v:shape>
         </w:pict>
       </w:r>
@@ -6705,11 +6844,277 @@
       </w:pPr>
       <w:r>
         <w:pict>
-          <v:shape id="_x0000_i1036" type="#_x0000_t75" style="width:427.5pt;height:5in">
-            <v:imagedata r:id="rId19" o:title=""/>
+          <v:shape id="_x0000_i1039" type="#_x0000_t75" style="width:427.5pt;height:5in">
+            <v:imagedata r:id="rId22" o:title=""/>
           </v:shape>
         </w:pict>
       </w:r>
+    </w:p>
+    <w:p>
+      <w:pPr>
+        <w:jc w:val="both"/>
+      </w:pPr>
+    </w:p>
+    <w:p>
+      <w:pPr>
+        <w:jc w:val="both"/>
+      </w:pPr>
+      <w:r>
+        <w:br w:type="page"/>
+      </w:r>
+    </w:p>
+    <w:p>
+      <w:pPr>
+        <w:pStyle w:val="Heading1"/>
+        <w:jc w:val="center"/>
+        <w:rPr>
+          <w:sz w:val="40"/>
+        </w:rPr>
+      </w:pPr>
+      <w:r>
+        <w:rPr>
+          <w:sz w:val="40"/>
+        </w:rPr>
+        <w:t>Using the UART – Developers Only</w:t>
+      </w:r>
+    </w:p>
+    <w:p/>
+    <w:p>
+      <w:pPr>
+        <w:jc w:val="both"/>
+      </w:pPr>
+      <w:r>
+        <w:t>The STM8S processor includes a UART. The code can be compiled with the UART enabled so that you can add debug statements to the code. The compile option is available in the uipopt.h file.</w:t>
+      </w:r>
+    </w:p>
+    <w:p>
+      <w:pPr>
+        <w:jc w:val="both"/>
+      </w:pPr>
+    </w:p>
+    <w:p>
+      <w:pPr>
+        <w:jc w:val="both"/>
+      </w:pPr>
+      <w:r>
+        <w:t>When the UART is enabled it will take over IO Pin 11 and use that as the UART transmit pin. The Configuration page will show the pin as an Output, and you will not be able to change that pin configuration when the UART option is compiled. Likewise, the IOControl page will show the pin as an Output, and any attempt to change the pin state will not be successful. But the pin will continue to function as the UART output until the code is recompiled with the Debug UART option turned off.</w:t>
+      </w:r>
+    </w:p>
+    <w:p>
+      <w:pPr>
+        <w:jc w:val="both"/>
+      </w:pPr>
+    </w:p>
+    <w:p>
+      <w:pPr>
+        <w:jc w:val="both"/>
+      </w:pPr>
+      <w:r>
+        <w:t>The UART transmitter is set up as follows:</w:t>
+      </w:r>
+    </w:p>
+    <w:p>
+      <w:pPr>
+        <w:ind w:left="720"/>
+        <w:jc w:val="both"/>
+      </w:pPr>
+      <w:r>
+        <w:t>Baud rate: 115200</w:t>
+      </w:r>
+    </w:p>
+    <w:p>
+      <w:pPr>
+        <w:ind w:left="720"/>
+        <w:jc w:val="both"/>
+      </w:pPr>
+      <w:r>
+        <w:t>Data bits: 8</w:t>
+      </w:r>
+    </w:p>
+    <w:p>
+      <w:pPr>
+        <w:ind w:left="720"/>
+        <w:jc w:val="both"/>
+      </w:pPr>
+      <w:r>
+        <w:t>Parity: None</w:t>
+      </w:r>
+    </w:p>
+    <w:p>
+      <w:pPr>
+        <w:ind w:left="720"/>
+        <w:jc w:val="both"/>
+      </w:pPr>
+      <w:r>
+        <w:t>Stop bits: 1</w:t>
+      </w:r>
+    </w:p>
+    <w:p>
+      <w:pPr>
+        <w:jc w:val="both"/>
+      </w:pPr>
+    </w:p>
+    <w:p>
+      <w:pPr>
+        <w:jc w:val="both"/>
+      </w:pPr>
+      <w:r>
+        <w:t>To connect the Network Module UART Tx pin (IO 11) to a terminal or your PC you’ll need a TTL-RS232 or TTL-USB converter. There are several ways to to this, but I will describe the method I used:</w:t>
+      </w:r>
+    </w:p>
+    <w:p>
+      <w:pPr>
+        <w:jc w:val="both"/>
+      </w:pPr>
+    </w:p>
+    <w:p>
+      <w:pPr>
+        <w:numPr>
+          <w:ilvl w:val="0"/>
+          <w:numId w:val="25"/>
+        </w:numPr>
+        <w:jc w:val="both"/>
+      </w:pPr>
+      <w:r>
+        <w:t>Use a TTL-USB converter to connect the Tx pin to the USB port on a laptop. Here’s the device I used:</w:t>
+      </w:r>
+    </w:p>
+    <w:p>
+      <w:pPr>
+        <w:jc w:val="both"/>
+      </w:pPr>
+    </w:p>
+    <w:p>
+      <w:pPr>
+        <w:jc w:val="both"/>
+      </w:pPr>
+      <w:r>
+        <w:pict>
+          <v:shape id="_x0000_i1040" type="#_x0000_t75" style="width:426.75pt;height:210pt">
+            <v:imagedata r:id="rId23" o:title=""/>
+          </v:shape>
+        </w:pict>
+      </w:r>
+    </w:p>
+    <w:p>
+      <w:pPr>
+        <w:jc w:val="both"/>
+      </w:pPr>
+    </w:p>
+    <w:p>
+      <w:pPr>
+        <w:ind w:left="720"/>
+        <w:jc w:val="both"/>
+      </w:pPr>
+      <w:r>
+        <w:t>Keep in mind that the Network Module operates at 3V, so the adapter needs to be set to 3V IO on the pin connection side of the interface.</w:t>
+      </w:r>
+    </w:p>
+    <w:p>
+      <w:pPr>
+        <w:jc w:val="both"/>
+      </w:pPr>
+    </w:p>
+    <w:p>
+      <w:pPr>
+        <w:numPr>
+          <w:ilvl w:val="0"/>
+          <w:numId w:val="25"/>
+        </w:numPr>
+        <w:jc w:val="both"/>
+      </w:pPr>
+      <w:r>
+        <w:t>My laptop was a Windows 10 OS, so I had to download the drivers for the TTL-USB interface here:</w:t>
+      </w:r>
+    </w:p>
+    <w:p>
+      <w:pPr>
+        <w:ind w:left="720"/>
+        <w:jc w:val="both"/>
+      </w:pPr>
+      <w:r>
+        <w:t>https://ftdichip.com/drivers/</w:t>
+      </w:r>
+    </w:p>
+    <w:p>
+      <w:pPr>
+        <w:jc w:val="both"/>
+      </w:pPr>
+    </w:p>
+    <w:p>
+      <w:pPr>
+        <w:numPr>
+          <w:ilvl w:val="0"/>
+          <w:numId w:val="25"/>
+        </w:numPr>
+        <w:jc w:val="both"/>
+      </w:pPr>
+      <w:r>
+        <w:t>I used PuTTY on my laptop to communicate with the TTL-USB device. In my case the device showed up as COM3. PuTTY setup is simple:</w:t>
+      </w:r>
+    </w:p>
+    <w:p>
+      <w:pPr>
+        <w:jc w:val="both"/>
+      </w:pPr>
+    </w:p>
+    <w:p>
+      <w:pPr>
+        <w:ind w:left="720"/>
+        <w:jc w:val="both"/>
+      </w:pPr>
+      <w:r>
+        <w:pict>
+          <v:shape id="_x0000_i1041" type="#_x0000_t75" style="width:338.25pt;height:328.5pt">
+            <v:imagedata r:id="rId24" o:title=""/>
+          </v:shape>
+        </w:pict>
+      </w:r>
+    </w:p>
+    <w:p>
+      <w:pPr>
+        <w:jc w:val="both"/>
+      </w:pPr>
+    </w:p>
+    <w:p>
+      <w:pPr>
+        <w:jc w:val="both"/>
+      </w:pPr>
+    </w:p>
+    <w:p>
+      <w:pPr>
+        <w:numPr>
+          <w:ilvl w:val="0"/>
+          <w:numId w:val="25"/>
+        </w:numPr>
+        <w:jc w:val="both"/>
+      </w:pPr>
+      <w:r>
+        <w:t>If the compile option was set correctly you should see this in the PuTTY display when the Network Module boots:</w:t>
+      </w:r>
+    </w:p>
+    <w:p>
+      <w:pPr>
+        <w:jc w:val="both"/>
+      </w:pPr>
+    </w:p>
+    <w:p>
+      <w:pPr>
+        <w:jc w:val="both"/>
+      </w:pPr>
+      <w:r>
+        <w:t>XXXXXXXXXXXXXXXXXXXXXXXXXXXXXXXXXXXX</w:t>
+      </w:r>
+    </w:p>
+    <w:p>
+      <w:pPr>
+        <w:jc w:val="both"/>
+      </w:pPr>
+    </w:p>
+    <w:p>
+      <w:pPr>
+        <w:jc w:val="both"/>
+      </w:pPr>
     </w:p>
     <w:p>
       <w:pPr>
@@ -7009,470 +7414,55 @@
     <w:p>
       <w:r>
         <w:pict>
-          <v:shape id="_x0000_i1037" type="#_x0000_t75" style="width:424.5pt;height:280.5pt">
-            <v:imagedata r:id="rId20" o:title=""/>
-          </v:shape>
-        </w:pict>
-      </w:r>
-    </w:p>
-    <w:p>
-      <w:r>
-        <w:br w:type="page"/>
-      </w:r>
-    </w:p>
-    <w:p>
-      <w:r>
-        <w:rPr>
-          <w:b/>
-        </w:rPr>
-        <w:t>2) Buy the Programmer:</w:t>
-      </w:r>
-      <w:r>
-        <w:t xml:space="preserve"> Purchase a ST-Link V2 (see photo). If you are patient you can get one from China in about a month for about $3.50. Or in less than a week from within the US for about $6.00 (assuming you are in North America). Price estimates are as of June 2020. Search on Google, Amazon, eBay, etc.</w:t>
-      </w:r>
-    </w:p>
-    <w:p/>
-    <w:p>
-      <w:r>
-        <w:t>The ST-Link V2 is required to reprogram the Network Module. It is a USB to SWIM interface module supported by free software from STMicroelectronics. You’ll need a four wire Dupont cable if you don’t already have one. Some sellers ship the module with a cable. The Dupont cable is just a simple four wire cable with female push connectors on each end (as shown in the photo below).</w:t>
-      </w:r>
-    </w:p>
-    <w:p/>
-    <w:p>
-      <w:r>
-        <w:t>The ST-Link V2 modules come in several colors so pick the color you like.</w:t>
-      </w:r>
-    </w:p>
-    <w:p/>
-    <w:p/>
-    <w:p>
-      <w:pPr>
-        <w:jc w:val="center"/>
-      </w:pPr>
-      <w:r>
-        <w:pict>
-          <v:shape id="_x0000_i1038" type="#_x0000_t75" style="width:261.75pt;height:243.75pt">
-            <v:imagedata r:id="rId21" o:title=""/>
-          </v:shape>
-        </w:pict>
-      </w:r>
-    </w:p>
-    <w:p/>
-    <w:p>
-      <w:r>
-        <w:br w:type="page"/>
-      </w:r>
-    </w:p>
-    <w:p>
-      <w:r>
-        <w:rPr>
-          <w:b/>
-        </w:rPr>
-        <w:t xml:space="preserve">3) Obtain </w:t>
-      </w:r>
-      <w:r>
-        <w:rPr>
-          <w:b/>
-        </w:rPr>
-        <w:t xml:space="preserve">and Install </w:t>
-      </w:r>
-      <w:r>
-        <w:rPr>
-          <w:b/>
-        </w:rPr>
-        <w:t>Free Software:</w:t>
-      </w:r>
-      <w:r>
-        <w:t xml:space="preserve"> All of my development work was on the Windows 10 OS. If you are using Linux you will have a little more homework to do on your own, but I don’t think there is much difference. For Windows you’ll need to download and install the following files:</w:t>
-      </w:r>
-    </w:p>
-    <w:p/>
-    <w:p>
-      <w:pPr>
-        <w:ind w:left="720"/>
-      </w:pPr>
-      <w:r>
-        <w:t>en.stsw-link009.zip</w:t>
-      </w:r>
-    </w:p>
-    <w:p>
-      <w:pPr>
-        <w:ind w:left="720"/>
-      </w:pPr>
-      <w:r>
-        <w:t xml:space="preserve">You'll find the above at </w:t>
-      </w:r>
-      <w:hyperlink r:id="rId22" w:history="1">
-        <w:r>
-          <w:rPr>
-            <w:rStyle w:val="Hyperlink"/>
-          </w:rPr>
-          <w:t>https://www.st.com/en/development-tools/stsw-link009.html</w:t>
-        </w:r>
-      </w:hyperlink>
-    </w:p>
-    <w:p>
-      <w:pPr>
-        <w:ind w:left="720"/>
-      </w:pPr>
-    </w:p>
-    <w:p>
-      <w:pPr>
-        <w:ind w:left="720"/>
-      </w:pPr>
-      <w:r>
-        <w:t>en.stvp-stm8.zip</w:t>
-      </w:r>
-    </w:p>
-    <w:p>
-      <w:pPr>
-        <w:ind w:left="720"/>
-      </w:pPr>
-      <w:r>
-        <w:t xml:space="preserve">You'll find the above at </w:t>
-      </w:r>
-      <w:hyperlink r:id="rId23" w:history="1">
-        <w:r>
-          <w:rPr>
-            <w:rStyle w:val="Hyperlink"/>
-          </w:rPr>
-          <w:t>https://www.st.com/en/development-tools/stvp-stm8.html</w:t>
-        </w:r>
-      </w:hyperlink>
-    </w:p>
-    <w:p>
-      <w:pPr>
-        <w:ind w:left="720"/>
-      </w:pPr>
-    </w:p>
-    <w:p>
-      <w:pPr>
-        <w:ind w:left="720"/>
-      </w:pPr>
-      <w:r>
-        <w:t>You'll need to create an account at st.com to get the above software. It's free but they want an email address to contact you. When you try to download the software you’ll be asked for your account credentials and given the option to create an account. By providing my email address I've gotten some invitations to online programming seminars but otherwise no spam. Not much hassle.</w:t>
-      </w:r>
-    </w:p>
-    <w:p>
-      <w:pPr>
-        <w:ind w:left="720"/>
-      </w:pPr>
-    </w:p>
-    <w:p>
-      <w:pPr>
-        <w:ind w:left="720"/>
-      </w:pPr>
-      <w:r>
-        <w:t>The stsw-link009 software is the driver to operate the ST-Link V2.</w:t>
-      </w:r>
-    </w:p>
-    <w:p>
-      <w:pPr>
-        <w:ind w:left="720"/>
-      </w:pPr>
-    </w:p>
-    <w:p>
-      <w:pPr>
-        <w:ind w:left="720"/>
-      </w:pPr>
-      <w:r>
-        <w:t>The stvp-stm8 software is a development utility and the programmer specific to the STM8 processor. When you install en.stvp-stm8 you'll get two programs:</w:t>
-      </w:r>
-    </w:p>
-    <w:p>
-      <w:pPr>
-        <w:ind w:left="720"/>
-      </w:pPr>
-    </w:p>
-    <w:p>
-      <w:pPr>
-        <w:ind w:left="1440"/>
-      </w:pPr>
-      <w:r>
-        <w:t>1) ST Visual Develop</w:t>
-      </w:r>
-    </w:p>
-    <w:p>
-      <w:pPr>
-        <w:ind w:left="1440"/>
-      </w:pPr>
-      <w:r>
-        <w:t>2) ST Visual Programmer (STVP)</w:t>
-      </w:r>
-    </w:p>
-    <w:p>
-      <w:pPr>
-        <w:ind w:left="720"/>
-      </w:pPr>
-    </w:p>
-    <w:p>
-      <w:pPr>
-        <w:ind w:left="720"/>
-      </w:pPr>
-      <w:r>
-        <w:t>I only used STVP even when developing the code. And if you are only reprogramming your devices STVP is the only tool you’ll need.</w:t>
-      </w:r>
-    </w:p>
-    <w:p>
-      <w:r>
-        <w:br w:type="page"/>
-      </w:r>
-    </w:p>
-    <w:p>
-      <w:r>
-        <w:rPr>
-          <w:b/>
-        </w:rPr>
-        <w:t>4) Copy the Program:</w:t>
-      </w:r>
-      <w:r>
-        <w:t xml:space="preserve"> Now that you’ve installed the necessary software you need to copy the STVP Project file and the Binary file from GitHub that will be programmed into the Network Module.</w:t>
-      </w:r>
-    </w:p>
-    <w:p/>
-    <w:p>
-      <w:r>
-        <w:t>On my Windows 10 machine the project was located in the following directory:</w:t>
-      </w:r>
-    </w:p>
-    <w:p/>
-    <w:p>
-      <w:pPr>
-        <w:ind w:left="720"/>
-      </w:pPr>
-      <w:r>
-        <w:t>C:/Users/Mike/Documents/COSMIC/FSE_Compilers/CXSTM8/NetworkModule</w:t>
-      </w:r>
-    </w:p>
-    <w:p>
-      <w:pPr>
-        <w:ind w:left="720"/>
-      </w:pPr>
-    </w:p>
-    <w:p>
-      <w:r>
-        <w:t>If you locate your copy of the project files in a similar Documents file location this should minimize the tinkering you have to do. And should you decide to modify the program you’ll already have an appropriate directory set up.</w:t>
-      </w:r>
-    </w:p>
-    <w:p/>
-    <w:p>
-      <w:r>
-        <w:t>The STVP programmer needs a “.stp” and “.sx” file pair to program the Network Module. Now that we have one code set to cover all the previous functionality you’ll only need to copy the following files into the Documents directory you created above:</w:t>
-      </w:r>
-    </w:p>
-    <w:p/>
-    <w:p>
-      <w:pPr>
-        <w:ind w:firstLine="720"/>
-      </w:pPr>
-      <w:r>
-        <w:rPr>
-          <w:b/>
-        </w:rPr>
-        <w:t>NetworkModule.stp</w:t>
-      </w:r>
-      <w:r>
-        <w:t xml:space="preserve"> - The STVP project file</w:t>
-      </w:r>
-    </w:p>
-    <w:p>
-      <w:pPr>
-        <w:ind w:firstLine="720"/>
-      </w:pPr>
-      <w:r>
-        <w:rPr>
-          <w:b/>
-        </w:rPr>
-        <w:t>NetworkModule.sx</w:t>
-      </w:r>
-      <w:r>
-        <w:t xml:space="preserve"> - The NetworkModule binary file</w:t>
-      </w:r>
-    </w:p>
-    <w:p/>
-    <w:p>
-      <w:r>
-        <w:t>These are the only files you need to copy from the GitHub project account if you only want to program your module and you are not jumping right into code modifications.</w:t>
-      </w:r>
-    </w:p>
-    <w:p/>
-    <w:p>
-      <w:r>
-        <w:rPr>
-          <w:b/>
-        </w:rPr>
-        <w:t>IMPORTANT</w:t>
-      </w:r>
-      <w:r>
-        <w:rPr>
-          <w:b/>
-        </w:rPr>
-        <w:t>1</w:t>
-      </w:r>
-      <w:r>
-        <w:rPr>
-          <w:b/>
-        </w:rPr>
-        <w:t>:</w:t>
-      </w:r>
-      <w:r>
-        <w:t xml:space="preserve"> Since the path to your “Documents” directory will be different than mine (if for no other reason than your user ID is different than “Mike), you may need to </w:t>
-      </w:r>
-      <w:r>
-        <w:rPr>
-          <w:b/>
-        </w:rPr>
-        <w:t>edit the .stp file to match your directory path</w:t>
-      </w:r>
-      <w:r>
-        <w:t>. Open the .stp file with NotePad or NotePad++ and look for the following. Edit it to match the path to your .sz file.</w:t>
-      </w:r>
-    </w:p>
-    <w:p>
-      <w:r>
-        <w:pict>
-          <v:shape id="_x0000_i1039" type="#_x0000_t75" style="width:454.5pt;height:18pt">
-            <v:imagedata r:id="rId24" o:title=""/>
-          </v:shape>
-        </w:pict>
-      </w:r>
-    </w:p>
-    <w:p/>
-    <w:p>
-      <w:r>
-        <w:rPr>
-          <w:b/>
-        </w:rPr>
-        <w:t>IMPORTANT</w:t>
-      </w:r>
-      <w:r>
-        <w:rPr>
-          <w:b/>
-        </w:rPr>
-        <w:t>2</w:t>
-      </w:r>
-      <w:r>
-        <w:rPr>
-          <w:b/>
-        </w:rPr>
-        <w:t>:</w:t>
-      </w:r>
-      <w:r>
-        <w:t xml:space="preserve"> Later releases of the code have already modified the .stip file so that you should not need to edit it. If you find the following in the .stp file you only need to make sure that the .stp file and the .sx file are in the same directory: </w:t>
-      </w:r>
-      <w:r>
-        <w:pict>
-          <v:shape id="_x0000_i1040" type="#_x0000_t75" style="width:201.75pt;height:16.5pt">
+          <v:shape id="_x0000_i1042" type="#_x0000_t75" style="width:424.5pt;height:280.5pt">
             <v:imagedata r:id="rId25" o:title=""/>
           </v:shape>
         </w:pict>
       </w:r>
     </w:p>
-    <w:p/>
-    <w:p/>
-    <w:p>
-      <w:r>
-        <w:t>I use NotePad++ and have it set to show the CR/LF at the end of the line. If you use NotePad as your text editor you won’t see that.</w:t>
-      </w:r>
-    </w:p>
-    <w:p>
-      <w:pPr>
-        <w:rPr>
-          <w:b/>
-        </w:rPr>
-      </w:pPr>
+    <w:p>
       <w:r>
         <w:br w:type="page"/>
       </w:r>
-      <w:r>
-        <w:rPr>
-          <w:b/>
-        </w:rPr>
-        <w:t>Telling STVP where your files are:</w:t>
-      </w:r>
-    </w:p>
-    <w:p/>
-    <w:p>
-      <w:r>
-        <w:t>Since your User name on your Windows machine is probably not "Mike" you'll need to start STVP, click on "</w:t>
-      </w:r>
-      <w:r>
-        <w:rPr>
-          <w:b/>
-        </w:rPr>
-        <w:t>Project/Open</w:t>
-      </w:r>
-      <w:r>
-        <w:t xml:space="preserve">", and browse for the .stp file that you copied to your </w:t>
-      </w:r>
-      <w:r>
-        <w:rPr>
-          <w:b/>
-        </w:rPr>
-        <w:t>Documents/…</w:t>
-      </w:r>
-      <w:r>
-        <w:t xml:space="preserve"> directory. Once you open the project file STVP should automatically load the .sx file from that same directory.</w:t>
-      </w:r>
-    </w:p>
-    <w:p/>
-    <w:p/>
-    <w:p/>
-    <w:p>
-      <w:pPr>
-        <w:rPr>
-          <w:b/>
-        </w:rPr>
-      </w:pPr>
-      <w:r>
-        <w:rPr>
-          <w:b/>
-        </w:rPr>
-        <w:t>Setting up ST-Link Communication:</w:t>
-      </w:r>
-    </w:p>
-    <w:p/>
-    <w:p>
-      <w:r>
-        <w:t>The project file contains various settings that enable the ST-Link V2 to communicate with your target board. They should already be set for you, but just in case the following is how I had them set:</w:t>
-      </w:r>
-    </w:p>
-    <w:p/>
-    <w:p>
-      <w:r>
-        <w:t>Under “</w:t>
-      </w:r>
-      <w:r>
-        <w:rPr>
-          <w:b/>
-        </w:rPr>
-        <w:t>Edit/Preferences</w:t>
-      </w:r>
-      <w:r>
-        <w:t>”:</w:t>
-      </w:r>
-    </w:p>
-    <w:p/>
-    <w:p>
+    </w:p>
+    <w:p>
+      <w:r>
+        <w:rPr>
+          <w:b/>
+        </w:rPr>
+        <w:t>2) Buy the Programmer:</w:t>
+      </w:r>
+      <w:r>
+        <w:t xml:space="preserve"> Purchase a ST-Link V2 (see photo). If you are patient you can get one from China in about a month for about $3.50. Or in less than a week from within the US for about $6.00 (assuming you are in North America). Price estimates are as of June 2020. Search on Google, Amazon, eBay, etc.</w:t>
+      </w:r>
+    </w:p>
+    <w:p/>
+    <w:p>
+      <w:r>
+        <w:t>The ST-Link V2 is required to reprogram the Network Module. It is a USB to SWIM interface module supported by free software from STMicroelectronics. You’ll need a four wire Dupont cable if you don’t already have one. Some sellers ship the module with a cable. The Dupont cable is just a simple four wire cable with female push connectors on each end (as shown in the photo below).</w:t>
+      </w:r>
+    </w:p>
+    <w:p/>
+    <w:p>
+      <w:r>
+        <w:t>The ST-Link V2 modules come in several colors so pick the color you like.</w:t>
+      </w:r>
+    </w:p>
+    <w:p/>
+    <w:p/>
+    <w:p>
+      <w:pPr>
+        <w:jc w:val="center"/>
+      </w:pPr>
       <w:r>
         <w:pict>
-          <v:shape id="_x0000_i1041" type="#_x0000_t75" style="width:363.75pt;height:169.5pt">
+          <v:shape id="_x0000_i1043" type="#_x0000_t75" style="width:261.75pt;height:243.75pt">
             <v:imagedata r:id="rId26" o:title=""/>
           </v:shape>
         </w:pict>
       </w:r>
     </w:p>
     <w:p/>
-    <w:p/>
-    <w:p/>
-    <w:p>
-      <w:pPr>
-        <w:jc w:val="center"/>
-      </w:pPr>
-      <w:r>
-        <w:t>(Continued)</w:t>
-      </w:r>
-    </w:p>
     <w:p>
       <w:r>
         <w:br w:type="page"/>
@@ -7480,142 +7470,304 @@
     </w:p>
     <w:p>
       <w:r>
-        <w:t>Under “</w:t>
-      </w:r>
-      <w:r>
-        <w:rPr>
-          <w:b/>
-        </w:rPr>
-        <w:t>Configure/Configure ST Visual Programmer</w:t>
-      </w:r>
-      <w:r>
-        <w:t>”</w:t>
-      </w:r>
-    </w:p>
-    <w:p/>
+        <w:rPr>
+          <w:b/>
+        </w:rPr>
+        <w:t xml:space="preserve">3) Obtain </w:t>
+      </w:r>
+      <w:r>
+        <w:rPr>
+          <w:b/>
+        </w:rPr>
+        <w:t xml:space="preserve">and Install </w:t>
+      </w:r>
+      <w:r>
+        <w:rPr>
+          <w:b/>
+        </w:rPr>
+        <w:t>Free Software:</w:t>
+      </w:r>
+      <w:r>
+        <w:t xml:space="preserve"> All of my development work was on the Windows 10 OS. If you are using Linux you will have a little more homework to do on your own, but I don’t think there is much difference. For Windows you’ll need to download and install the following files:</w:t>
+      </w:r>
+    </w:p>
+    <w:p/>
+    <w:p>
+      <w:pPr>
+        <w:ind w:left="720"/>
+      </w:pPr>
+      <w:r>
+        <w:t>en.stsw-link009.zip</w:t>
+      </w:r>
+    </w:p>
+    <w:p>
+      <w:pPr>
+        <w:ind w:left="720"/>
+      </w:pPr>
+      <w:r>
+        <w:t xml:space="preserve">You'll find the above at </w:t>
+      </w:r>
+      <w:hyperlink r:id="rId27" w:history="1">
+        <w:r>
+          <w:rPr>
+            <w:rStyle w:val="Hyperlink"/>
+          </w:rPr>
+          <w:t>https://www.st.com/en/development-tools/stsw-link009.html</w:t>
+        </w:r>
+      </w:hyperlink>
+    </w:p>
+    <w:p>
+      <w:pPr>
+        <w:ind w:left="720"/>
+      </w:pPr>
+    </w:p>
+    <w:p>
+      <w:pPr>
+        <w:ind w:left="720"/>
+      </w:pPr>
+      <w:r>
+        <w:t>en.stvp-stm8.zip</w:t>
+      </w:r>
+    </w:p>
+    <w:p>
+      <w:pPr>
+        <w:ind w:left="720"/>
+      </w:pPr>
+      <w:r>
+        <w:t xml:space="preserve">You'll find the above at </w:t>
+      </w:r>
+      <w:hyperlink r:id="rId28" w:history="1">
+        <w:r>
+          <w:rPr>
+            <w:rStyle w:val="Hyperlink"/>
+          </w:rPr>
+          <w:t>https://www.st.com/en/development-tools/stvp-stm8.html</w:t>
+        </w:r>
+      </w:hyperlink>
+    </w:p>
+    <w:p>
+      <w:pPr>
+        <w:ind w:left="720"/>
+      </w:pPr>
+    </w:p>
+    <w:p>
+      <w:pPr>
+        <w:ind w:left="720"/>
+      </w:pPr>
+      <w:r>
+        <w:t>You'll need to create an account at st.com to get the above software. It's free but they want an email address to contact you. When you try to download the software you’ll be asked for your account credentials and given the option to create an account. By providing my email address I've gotten some invitations to online programming seminars but otherwise no spam. Not much hassle.</w:t>
+      </w:r>
+    </w:p>
+    <w:p>
+      <w:pPr>
+        <w:ind w:left="720"/>
+      </w:pPr>
+    </w:p>
+    <w:p>
+      <w:pPr>
+        <w:ind w:left="720"/>
+      </w:pPr>
+      <w:r>
+        <w:t>The stsw-link009 software is the driver to operate the ST-Link V2.</w:t>
+      </w:r>
+    </w:p>
+    <w:p>
+      <w:pPr>
+        <w:ind w:left="720"/>
+      </w:pPr>
+    </w:p>
+    <w:p>
+      <w:pPr>
+        <w:ind w:left="720"/>
+      </w:pPr>
+      <w:r>
+        <w:t>The stvp-stm8 software is a development utility and the programmer specific to the STM8 processor. When you install en.stvp-stm8 you'll get two programs:</w:t>
+      </w:r>
+    </w:p>
+    <w:p>
+      <w:pPr>
+        <w:ind w:left="720"/>
+      </w:pPr>
+    </w:p>
+    <w:p>
+      <w:pPr>
+        <w:ind w:left="1440"/>
+      </w:pPr>
+      <w:r>
+        <w:t>1) ST Visual Develop</w:t>
+      </w:r>
+    </w:p>
+    <w:p>
+      <w:pPr>
+        <w:ind w:left="1440"/>
+      </w:pPr>
+      <w:r>
+        <w:t>2) ST Visual Programmer (STVP)</w:t>
+      </w:r>
+    </w:p>
+    <w:p>
+      <w:pPr>
+        <w:ind w:left="720"/>
+      </w:pPr>
+    </w:p>
+    <w:p>
+      <w:pPr>
+        <w:ind w:left="720"/>
+      </w:pPr>
+      <w:r>
+        <w:t>I only used STVP even when developing the code. And if you are only reprogramming your devices STVP is the only tool you’ll need.</w:t>
+      </w:r>
+    </w:p>
+    <w:p>
+      <w:r>
+        <w:br w:type="page"/>
+      </w:r>
+    </w:p>
+    <w:p>
+      <w:r>
+        <w:rPr>
+          <w:b/>
+        </w:rPr>
+        <w:t>4) Copy the Program:</w:t>
+      </w:r>
+      <w:r>
+        <w:t xml:space="preserve"> Now that you’ve installed the necessary software you need to copy the STVP Project file and the Binary file from GitHub that will be programmed into the Network Module.</w:t>
+      </w:r>
+    </w:p>
+    <w:p/>
+    <w:p>
+      <w:r>
+        <w:t>On my Windows 10 machine the project was located in the following directory:</w:t>
+      </w:r>
+    </w:p>
+    <w:p/>
+    <w:p>
+      <w:pPr>
+        <w:ind w:left="720"/>
+      </w:pPr>
+      <w:r>
+        <w:t>C:/Users/Mike/Documents/COSMIC/FSE_Compilers/CXSTM8/NetworkModule</w:t>
+      </w:r>
+    </w:p>
+    <w:p>
+      <w:pPr>
+        <w:ind w:left="720"/>
+      </w:pPr>
+    </w:p>
+    <w:p>
+      <w:r>
+        <w:t>If you locate your copy of the project files in a similar Documents file location this should minimize the tinkering you have to do. And should you decide to modify the program you’ll already have an appropriate directory set up.</w:t>
+      </w:r>
+    </w:p>
+    <w:p/>
+    <w:p>
+      <w:r>
+        <w:t>The STVP programmer needs a “.stp” and “.sx” file pair to program the Network Module. Now that we have one code set to cover all the previous functionality you’ll only need to copy the following files into the Documents directory you created above:</w:t>
+      </w:r>
+    </w:p>
+    <w:p/>
+    <w:p>
+      <w:pPr>
+        <w:ind w:firstLine="720"/>
+      </w:pPr>
+      <w:r>
+        <w:rPr>
+          <w:b/>
+        </w:rPr>
+        <w:t>NetworkModule.stp</w:t>
+      </w:r>
+      <w:r>
+        <w:t xml:space="preserve"> - The STVP project file</w:t>
+      </w:r>
+    </w:p>
+    <w:p>
+      <w:pPr>
+        <w:ind w:firstLine="720"/>
+      </w:pPr>
+      <w:r>
+        <w:rPr>
+          <w:b/>
+        </w:rPr>
+        <w:t>NetworkModule.sx</w:t>
+      </w:r>
+      <w:r>
+        <w:t xml:space="preserve"> - The NetworkModule binary file</w:t>
+      </w:r>
+    </w:p>
+    <w:p/>
+    <w:p>
+      <w:r>
+        <w:t>These are the only files you need to copy from the GitHub project account if you only want to program your module and you are not jumping right into code modifications.</w:t>
+      </w:r>
+    </w:p>
+    <w:p/>
+    <w:p>
+      <w:r>
+        <w:rPr>
+          <w:b/>
+        </w:rPr>
+        <w:t>IMPORTANT</w:t>
+      </w:r>
+      <w:r>
+        <w:rPr>
+          <w:b/>
+        </w:rPr>
+        <w:t>1</w:t>
+      </w:r>
+      <w:r>
+        <w:rPr>
+          <w:b/>
+        </w:rPr>
+        <w:t>:</w:t>
+      </w:r>
+      <w:r>
+        <w:t xml:space="preserve"> Since the path to your “Documents” directory will be different than mine (if for no other reason than your user ID is different than “Mike), you may need to </w:t>
+      </w:r>
+      <w:r>
+        <w:rPr>
+          <w:b/>
+        </w:rPr>
+        <w:t>edit the .stp file to match your directory path</w:t>
+      </w:r>
+      <w:r>
+        <w:t>. Open the .stp file with NotePad or NotePad++ and look for the following. Edit it to match the path to your .sz file.</w:t>
+      </w:r>
+    </w:p>
     <w:p>
       <w:r>
         <w:pict>
-          <v:shape id="_x0000_i1042" type="#_x0000_t75" style="width:427.5pt;height:372pt">
-            <v:imagedata r:id="rId27" o:title=""/>
-          </v:shape>
-        </w:pict>
-      </w:r>
-    </w:p>
-    <w:p/>
-    <w:p/>
-    <w:p>
-      <w:r>
-        <w:t>If the above looks OK you are ready to program the Network Module.</w:t>
-      </w:r>
-    </w:p>
-    <w:p/>
-    <w:p/>
-    <w:p/>
-    <w:p>
-      <w:pPr>
-        <w:rPr>
-          <w:b/>
-        </w:rPr>
-      </w:pPr>
-      <w:r>
-        <w:br w:type="page"/>
-      </w:r>
-      <w:r>
-        <w:rPr>
-          <w:b/>
-        </w:rPr>
-        <w:t>Setting up the Hardware to allow programming:</w:t>
-      </w:r>
-    </w:p>
-    <w:p/>
-    <w:p>
-      <w:r>
-        <w:t>First, attach the ST-Link V2 to your Network Module as follows:</w:t>
-      </w:r>
-    </w:p>
-    <w:p/>
-    <w:p>
-      <w:r>
-        <w:pict>
-          <v:shape id="_x0000_i1043" type="#_x0000_t75" style="width:420pt;height:206.25pt">
-            <v:imagedata r:id="rId28" o:title=""/>
-          </v:shape>
-        </w:pict>
-      </w:r>
-    </w:p>
-    <w:p/>
-    <w:p>
-      <w:r>
-        <w:t>Apply power to your Network Module. You should be using a 5V power supply connected to the power pins on the Network Module.</w:t>
-      </w:r>
-    </w:p>
-    <w:p/>
-    <w:p>
-      <w:r>
-        <w:t>Plug the ST-Link V2 into your PC USB port.</w:t>
-      </w:r>
-    </w:p>
-    <w:p/>
-    <w:p>
-      <w:r>
-        <w:t>If STVP is not already running, start it now.</w:t>
-      </w:r>
-    </w:p>
-    <w:p/>
-    <w:p>
-      <w:r>
-        <w:t xml:space="preserve">If the NetworkModule.stp project is not already loaded, load it now (click on </w:t>
-      </w:r>
-      <w:r>
-        <w:rPr>
-          <w:b/>
-        </w:rPr>
-        <w:t>"Project/Open"</w:t>
-      </w:r>
-      <w:r>
-        <w:t xml:space="preserve">, and browse for the .stp file that you copied to your </w:t>
-      </w:r>
-      <w:r>
-        <w:rPr>
-          <w:b/>
-        </w:rPr>
-        <w:t>Documents/…</w:t>
-      </w:r>
-      <w:r>
-        <w:t xml:space="preserve"> directory). Give it 10 or 20 seconds to load the .sx file.</w:t>
-      </w:r>
-    </w:p>
-    <w:p/>
-    <w:p>
-      <w:r>
-        <w:t>If you see “out of range” messages like the following this is NOT an error. It would have been nice if the messages were more informative, but they are just telling you that the indicated addresses are in non-programmable areas of the chip during program load. The addresses shown are typically in EEPROM and RAM.</w:t>
-      </w:r>
-    </w:p>
-    <w:p/>
-    <w:p>
-      <w:r>
-        <w:pict>
-          <v:shape id="_x0000_i1044" type="#_x0000_t75" style="width:423.75pt;height:71.25pt">
+          <v:shape id="_x0000_i1044" type="#_x0000_t75" style="width:454.5pt;height:18pt">
             <v:imagedata r:id="rId29" o:title=""/>
           </v:shape>
         </w:pict>
       </w:r>
     </w:p>
     <w:p/>
-    <w:p/>
-    <w:p/>
-    <w:p/>
-    <w:p/>
-    <w:p>
-      <w:r>
-        <w:t>Once the program is successfully loaded in the programmer you will see a message like this (although the checksum will likely be different than what you see here).</w:t>
-      </w:r>
-    </w:p>
-    <w:p>
+    <w:p>
+      <w:r>
+        <w:rPr>
+          <w:b/>
+        </w:rPr>
+        <w:t>IMPORTANT</w:t>
+      </w:r>
+      <w:r>
+        <w:rPr>
+          <w:b/>
+        </w:rPr>
+        <w:t>2</w:t>
+      </w:r>
+      <w:r>
+        <w:rPr>
+          <w:b/>
+        </w:rPr>
+        <w:t>:</w:t>
+      </w:r>
+      <w:r>
+        <w:t xml:space="preserve"> Later releases of the code have already modified the .stip file so that you should not need to edit it. If you find the following in the .stp file you only need to make sure that the .stp file and the .sx file are in the same directory: </w:t>
+      </w:r>
       <w:r>
         <w:pict>
-          <v:shape id="_x0000_i1045" type="#_x0000_t75" style="width:420pt;height:39.75pt">
+          <v:shape id="_x0000_i1045" type="#_x0000_t75" style="width:201.75pt;height:16.5pt">
             <v:imagedata r:id="rId30" o:title=""/>
           </v:shape>
         </w:pict>
@@ -7623,48 +7775,93 @@
     </w:p>
     <w:p/>
     <w:p/>
-    <w:p/>
-    <w:p/>
-    <w:p/>
-    <w:p>
-      <w:pPr>
-        <w:rPr>
-          <w:b/>
-        </w:rPr>
-      </w:pPr>
-      <w:r>
-        <w:rPr>
-          <w:b/>
-        </w:rPr>
-        <w:t>Clear the ROP Bit:</w:t>
-      </w:r>
-    </w:p>
-    <w:p/>
-    <w:p>
-      <w:r>
-        <w:t>If this is the first time you are programming your Network Module you will need to clear the Read Out Protection (ROP) bit. If you don’t clear the ROP any attempt to program the Network Module will give you a “This device is protected” message. How to clear the ROP bit:</w:t>
-      </w:r>
-    </w:p>
-    <w:p/>
-    <w:p>
-      <w:r>
-        <w:t>In the STVP main window click on the “</w:t>
-      </w:r>
-      <w:r>
-        <w:rPr>
-          <w:b/>
-        </w:rPr>
-        <w:t>Option Byte</w:t>
-      </w:r>
-      <w:r>
-        <w:t>” tab</w:t>
+    <w:p>
+      <w:r>
+        <w:t>I use NotePad++ and have it set to show the CR/LF at the end of the line. If you use NotePad as your text editor you won’t see that.</w:t>
+      </w:r>
+    </w:p>
+    <w:p>
+      <w:pPr>
+        <w:rPr>
+          <w:b/>
+        </w:rPr>
+      </w:pPr>
+      <w:r>
+        <w:br w:type="page"/>
+      </w:r>
+      <w:r>
+        <w:rPr>
+          <w:b/>
+        </w:rPr>
+        <w:t>Telling STVP where your files are:</w:t>
+      </w:r>
+    </w:p>
+    <w:p/>
+    <w:p>
+      <w:r>
+        <w:t>Since your User name on your Windows machine is probably not "Mike" you'll need to start STVP, click on "</w:t>
+      </w:r>
+      <w:r>
+        <w:rPr>
+          <w:b/>
+        </w:rPr>
+        <w:t>Project/Open</w:t>
+      </w:r>
+      <w:r>
+        <w:t xml:space="preserve">", and browse for the .stp file that you copied to your </w:t>
+      </w:r>
+      <w:r>
+        <w:rPr>
+          <w:b/>
+        </w:rPr>
+        <w:t>Documents/…</w:t>
+      </w:r>
+      <w:r>
+        <w:t xml:space="preserve"> directory. Once you open the project file STVP should automatically load the .sx file from that same directory.</w:t>
+      </w:r>
+    </w:p>
+    <w:p/>
+    <w:p/>
+    <w:p/>
+    <w:p>
+      <w:pPr>
+        <w:rPr>
+          <w:b/>
+        </w:rPr>
+      </w:pPr>
+      <w:r>
+        <w:rPr>
+          <w:b/>
+        </w:rPr>
+        <w:t>Setting up ST-Link Communication:</w:t>
+      </w:r>
+    </w:p>
+    <w:p/>
+    <w:p>
+      <w:r>
+        <w:t>The project file contains various settings that enable the ST-Link V2 to communicate with your target board. They should already be set for you, but just in case the following is how I had them set:</w:t>
+      </w:r>
+    </w:p>
+    <w:p/>
+    <w:p>
+      <w:r>
+        <w:t>Under “</w:t>
+      </w:r>
+      <w:r>
+        <w:rPr>
+          <w:b/>
+        </w:rPr>
+        <w:t>Edit/Preferences</w:t>
+      </w:r>
+      <w:r>
+        <w:t>”:</w:t>
       </w:r>
     </w:p>
     <w:p/>
     <w:p>
       <w:r>
         <w:pict>
-          <v:shape id="_x0000_i1046" type="#_x0000_t75" style="width:378pt;height:249pt">
+          <v:shape id="_x0000_i1046" type="#_x0000_t75" style="width:363.75pt;height:169.5pt">
             <v:imagedata r:id="rId31" o:title=""/>
           </v:shape>
         </w:pict>
@@ -7672,6 +7869,7 @@
     </w:p>
     <w:p/>
     <w:p/>
+    <w:p/>
     <w:p>
       <w:pPr>
         <w:jc w:val="center"/>
@@ -7680,33 +7878,240 @@
         <w:t>(Continued)</w:t>
       </w:r>
     </w:p>
-    <w:p/>
     <w:p>
       <w:r>
         <w:br w:type="page"/>
-        <w:t>Make sure “</w:t>
-      </w:r>
-      <w:r>
-        <w:rPr>
-          <w:b/>
-        </w:rPr>
-        <w:t>Read Out Protection OFF</w:t>
-      </w:r>
-      <w:r>
-        <w:t>” is selected in this drop down.</w:t>
+      </w:r>
+    </w:p>
+    <w:p>
+      <w:r>
+        <w:t>Under “</w:t>
+      </w:r>
+      <w:r>
+        <w:rPr>
+          <w:b/>
+        </w:rPr>
+        <w:t>Configure/Configure ST Visual Programmer</w:t>
+      </w:r>
+      <w:r>
+        <w:t>”</w:t>
       </w:r>
     </w:p>
     <w:p/>
     <w:p>
       <w:r>
         <w:pict>
-          <v:shape id="_x0000_i1047" type="#_x0000_t75" style="width:362.25pt;height:237.75pt">
+          <v:shape id="_x0000_i1047" type="#_x0000_t75" style="width:427.5pt;height:372pt">
             <v:imagedata r:id="rId32" o:title=""/>
           </v:shape>
         </w:pict>
       </w:r>
     </w:p>
     <w:p/>
+    <w:p/>
+    <w:p>
+      <w:r>
+        <w:t>If the above looks OK you are ready to program the Network Module.</w:t>
+      </w:r>
+    </w:p>
+    <w:p/>
+    <w:p/>
+    <w:p/>
+    <w:p>
+      <w:pPr>
+        <w:rPr>
+          <w:b/>
+        </w:rPr>
+      </w:pPr>
+      <w:r>
+        <w:br w:type="page"/>
+      </w:r>
+      <w:r>
+        <w:rPr>
+          <w:b/>
+        </w:rPr>
+        <w:t>Setting up the Hardware to allow programming:</w:t>
+      </w:r>
+    </w:p>
+    <w:p/>
+    <w:p>
+      <w:r>
+        <w:t>First, attach the ST-Link V2 to your Network Module as follows:</w:t>
+      </w:r>
+    </w:p>
+    <w:p/>
+    <w:p>
+      <w:r>
+        <w:pict>
+          <v:shape id="_x0000_i1048" type="#_x0000_t75" style="width:420pt;height:206.25pt">
+            <v:imagedata r:id="rId33" o:title=""/>
+          </v:shape>
+        </w:pict>
+      </w:r>
+    </w:p>
+    <w:p/>
+    <w:p>
+      <w:r>
+        <w:t>Apply power to your Network Module. You should be using a 5V power supply connected to the power pins on the Network Module.</w:t>
+      </w:r>
+    </w:p>
+    <w:p/>
+    <w:p>
+      <w:r>
+        <w:t>Plug the ST-Link V2 into your PC USB port.</w:t>
+      </w:r>
+    </w:p>
+    <w:p/>
+    <w:p>
+      <w:r>
+        <w:t>If STVP is not already running, start it now.</w:t>
+      </w:r>
+    </w:p>
+    <w:p/>
+    <w:p>
+      <w:r>
+        <w:t xml:space="preserve">If the NetworkModule.stp project is not already loaded, load it now (click on </w:t>
+      </w:r>
+      <w:r>
+        <w:rPr>
+          <w:b/>
+        </w:rPr>
+        <w:t>"Project/Open"</w:t>
+      </w:r>
+      <w:r>
+        <w:t xml:space="preserve">, and browse for the .stp file that you copied to your </w:t>
+      </w:r>
+      <w:r>
+        <w:rPr>
+          <w:b/>
+        </w:rPr>
+        <w:t>Documents/…</w:t>
+      </w:r>
+      <w:r>
+        <w:t xml:space="preserve"> directory). Give it 10 or 20 seconds to load the .sx file.</w:t>
+      </w:r>
+    </w:p>
+    <w:p/>
+    <w:p>
+      <w:r>
+        <w:t>If you see “out of range” messages like the following this is NOT an error. It would have been nice if the messages were more informative, but they are just telling you that the indicated addresses are in non-programmable areas of the chip during program load. The addresses shown are typically in EEPROM and RAM.</w:t>
+      </w:r>
+    </w:p>
+    <w:p/>
+    <w:p>
+      <w:r>
+        <w:pict>
+          <v:shape id="_x0000_i1049" type="#_x0000_t75" style="width:423.75pt;height:71.25pt">
+            <v:imagedata r:id="rId34" o:title=""/>
+          </v:shape>
+        </w:pict>
+      </w:r>
+    </w:p>
+    <w:p/>
+    <w:p/>
+    <w:p/>
+    <w:p/>
+    <w:p/>
+    <w:p>
+      <w:r>
+        <w:t>Once the program is successfully loaded in the programmer you will see a message like this (although the checksum will likely be different than what you see here).</w:t>
+      </w:r>
+    </w:p>
+    <w:p>
+      <w:r>
+        <w:pict>
+          <v:shape id="_x0000_i1050" type="#_x0000_t75" style="width:420pt;height:39.75pt">
+            <v:imagedata r:id="rId35" o:title=""/>
+          </v:shape>
+        </w:pict>
+      </w:r>
+    </w:p>
+    <w:p/>
+    <w:p/>
+    <w:p/>
+    <w:p/>
+    <w:p/>
+    <w:p>
+      <w:pPr>
+        <w:rPr>
+          <w:b/>
+        </w:rPr>
+      </w:pPr>
+      <w:r>
+        <w:rPr>
+          <w:b/>
+        </w:rPr>
+        <w:t>Clear the ROP Bit:</w:t>
+      </w:r>
+    </w:p>
+    <w:p/>
+    <w:p>
+      <w:r>
+        <w:t>If this is the first time you are programming your Network Module you will need to clear the Read Out Protection (ROP) bit. If you don’t clear the ROP any attempt to program the Network Module will give you a “This device is protected” message. How to clear the ROP bit:</w:t>
+      </w:r>
+    </w:p>
+    <w:p/>
+    <w:p>
+      <w:r>
+        <w:t>In the STVP main window click on the “</w:t>
+      </w:r>
+      <w:r>
+        <w:rPr>
+          <w:b/>
+        </w:rPr>
+        <w:t>Option Byte</w:t>
+      </w:r>
+      <w:r>
+        <w:t>” tab</w:t>
+      </w:r>
+    </w:p>
+    <w:p/>
+    <w:p>
+      <w:r>
+        <w:pict>
+          <v:shape id="_x0000_i1051" type="#_x0000_t75" style="width:378pt;height:249pt">
+            <v:imagedata r:id="rId36" o:title=""/>
+          </v:shape>
+        </w:pict>
+      </w:r>
+    </w:p>
+    <w:p/>
+    <w:p/>
+    <w:p>
+      <w:pPr>
+        <w:jc w:val="center"/>
+      </w:pPr>
+      <w:r>
+        <w:t>(Continued)</w:t>
+      </w:r>
+    </w:p>
+    <w:p/>
+    <w:p>
+      <w:r>
+        <w:br w:type="page"/>
+        <w:t>Make sure “</w:t>
+      </w:r>
+      <w:r>
+        <w:rPr>
+          <w:b/>
+        </w:rPr>
+        <w:t>Read Out Protection OFF</w:t>
+      </w:r>
+      <w:r>
+        <w:t>” is selected in this drop down.</w:t>
+      </w:r>
+    </w:p>
+    <w:p/>
+    <w:p>
+      <w:r>
+        <w:pict>
+          <v:shape id="_x0000_i1052" type="#_x0000_t75" style="width:362.25pt;height:237.75pt">
+            <v:imagedata r:id="rId37" o:title=""/>
+          </v:shape>
+        </w:pict>
+      </w:r>
+    </w:p>
+    <w:p/>
     <w:p>
       <w:r>
         <w:t xml:space="preserve">Next click on </w:t>
@@ -7755,8 +8160,8 @@
     <w:p>
       <w:r>
         <w:pict>
-          <v:shape id="_x0000_i1048" type="#_x0000_t75" style="width:368.25pt;height:240.75pt">
-            <v:imagedata r:id="rId33" o:title=""/>
+          <v:shape id="_x0000_i1053" type="#_x0000_t75" style="width:368.25pt;height:240.75pt">
+            <v:imagedata r:id="rId38" o:title=""/>
           </v:shape>
         </w:pict>
       </w:r>
@@ -7906,7 +8311,7 @@
       <w:pPr>
         <w:ind w:left="720"/>
       </w:pPr>
-      <w:hyperlink r:id="rId34" w:history="1">
+      <w:hyperlink r:id="rId39" w:history="1">
         <w:r>
           <w:rPr>
             <w:rStyle w:val="Hyperlink"/>
@@ -8010,7 +8415,7 @@
       <w:pPr>
         <w:ind w:left="720"/>
       </w:pPr>
-      <w:hyperlink r:id="rId35" w:anchor="product-details" w:history="1">
+      <w:hyperlink r:id="rId40" w:anchor="product-details" w:history="1">
         <w:r>
           <w:rPr>
             <w:rStyle w:val="Hyperlink"/>
@@ -8073,7 +8478,7 @@
       <w:pPr>
         <w:ind w:left="720"/>
       </w:pPr>
-      <w:hyperlink r:id="rId36" w:history="1">
+      <w:hyperlink r:id="rId41" w:history="1">
         <w:r>
           <w:rPr>
             <w:rStyle w:val="Hyperlink"/>
@@ -8192,8 +8597,8 @@
     <w:p>
       <w:r>
         <w:pict>
-          <v:shape id="_x0000_i1049" type="#_x0000_t75" style="width:431.25pt;height:205.5pt">
-            <v:imagedata r:id="rId37" o:title=""/>
+          <v:shape id="_x0000_i1054" type="#_x0000_t75" style="width:431.25pt;height:205.5pt">
+            <v:imagedata r:id="rId42" o:title=""/>
           </v:shape>
         </w:pict>
       </w:r>
@@ -8202,8 +8607,8 @@
     <w:p>
       <w:r>
         <w:pict>
-          <v:shape id="_x0000_i1050" type="#_x0000_t75" style="width:429pt;height:193.5pt">
-            <v:imagedata r:id="rId38" o:title=""/>
+          <v:shape id="_x0000_i1055" type="#_x0000_t75" style="width:429pt;height:193.5pt">
+            <v:imagedata r:id="rId43" o:title=""/>
           </v:shape>
         </w:pict>
       </w:r>
@@ -8212,8 +8617,8 @@
     <w:p>
       <w:r>
         <w:pict>
-          <v:shape id="_x0000_i1051" type="#_x0000_t75" style="width:428.25pt;height:172.5pt">
-            <v:imagedata r:id="rId39" o:title=""/>
+          <v:shape id="_x0000_i1056" type="#_x0000_t75" style="width:428.25pt;height:172.5pt">
+            <v:imagedata r:id="rId44" o:title=""/>
           </v:shape>
         </w:pict>
       </w:r>
@@ -8278,8 +8683,8 @@
     <w:p>
       <w:r>
         <w:pict>
-          <v:shape id="_x0000_i1052" type="#_x0000_t75" style="width:429pt;height:251.25pt">
-            <v:imagedata r:id="rId40" o:title=""/>
+          <v:shape id="_x0000_i1057" type="#_x0000_t75" style="width:429pt;height:251.25pt">
+            <v:imagedata r:id="rId45" o:title=""/>
           </v:shape>
         </w:pict>
       </w:r>
@@ -8309,8 +8714,8 @@
       </w:pPr>
       <w:r>
         <w:pict>
-          <v:shape id="_x0000_i1053" type="#_x0000_t75" style="width:430.5pt;height:110.25pt">
-            <v:imagedata r:id="rId41" o:title=""/>
+          <v:shape id="_x0000_i1058" type="#_x0000_t75" style="width:430.5pt;height:110.25pt">
+            <v:imagedata r:id="rId46" o:title=""/>
           </v:shape>
         </w:pict>
       </w:r>
@@ -8328,8 +8733,8 @@
     <w:p>
       <w:r>
         <w:pict>
-          <v:shape id="_x0000_i1054" type="#_x0000_t75" style="width:427.5pt;height:128.25pt">
-            <v:imagedata r:id="rId42" o:title=""/>
+          <v:shape id="_x0000_i1059" type="#_x0000_t75" style="width:427.5pt;height:128.25pt">
+            <v:imagedata r:id="rId47" o:title=""/>
           </v:shape>
         </w:pict>
       </w:r>
@@ -8348,8 +8753,8 @@
     <w:p>
       <w:r>
         <w:pict>
-          <v:shape id="_x0000_i1055" type="#_x0000_t75" style="width:384.75pt;height:163.5pt">
-            <v:imagedata r:id="rId43" o:title=""/>
+          <v:shape id="_x0000_i1060" type="#_x0000_t75" style="width:384.75pt;height:163.5pt">
+            <v:imagedata r:id="rId48" o:title=""/>
           </v:shape>
         </w:pict>
       </w:r>
@@ -8374,8 +8779,8 @@
       </w:pPr>
       <w:r>
         <w:pict>
-          <v:shape id="_x0000_i1056" type="#_x0000_t75" style="width:426.75pt;height:206.25pt">
-            <v:imagedata r:id="rId44" o:title=""/>
+          <v:shape id="_x0000_i1061" type="#_x0000_t75" style="width:426.75pt;height:206.25pt">
+            <v:imagedata r:id="rId49" o:title=""/>
           </v:shape>
         </w:pict>
       </w:r>
@@ -8533,8 +8938,8 @@
     <w:p>
       <w:r>
         <w:pict>
-          <v:shape id="_x0000_i1057" type="#_x0000_t75" style="width:429pt;height:251.25pt">
-            <v:imagedata r:id="rId40" o:title=""/>
+          <v:shape id="_x0000_i1062" type="#_x0000_t75" style="width:429pt;height:251.25pt">
+            <v:imagedata r:id="rId45" o:title=""/>
           </v:shape>
         </w:pict>
       </w:r>
@@ -8559,8 +8964,8 @@
       </w:pPr>
       <w:r>
         <w:pict>
-          <v:shape id="_x0000_i1058" type="#_x0000_t75" style="width:430.5pt;height:110.25pt">
-            <v:imagedata r:id="rId41" o:title=""/>
+          <v:shape id="_x0000_i1063" type="#_x0000_t75" style="width:430.5pt;height:110.25pt">
+            <v:imagedata r:id="rId46" o:title=""/>
           </v:shape>
         </w:pict>
       </w:r>
@@ -8578,8 +8983,8 @@
     <w:p>
       <w:r>
         <w:pict>
-          <v:shape id="_x0000_i1059" type="#_x0000_t75" style="width:427.5pt;height:128.25pt">
-            <v:imagedata r:id="rId42" o:title=""/>
+          <v:shape id="_x0000_i1064" type="#_x0000_t75" style="width:427.5pt;height:128.25pt">
+            <v:imagedata r:id="rId47" o:title=""/>
           </v:shape>
         </w:pict>
       </w:r>
@@ -8598,8 +9003,8 @@
     <w:p>
       <w:r>
         <w:pict>
-          <v:shape id="_x0000_i1060" type="#_x0000_t75" style="width:384.75pt;height:163.5pt">
-            <v:imagedata r:id="rId43" o:title=""/>
+          <v:shape id="_x0000_i1065" type="#_x0000_t75" style="width:384.75pt;height:163.5pt">
+            <v:imagedata r:id="rId48" o:title=""/>
           </v:shape>
         </w:pict>
       </w:r>
@@ -8620,8 +9025,8 @@
       </w:pPr>
       <w:r>
         <w:pict>
-          <v:shape id="_x0000_i1061" type="#_x0000_t75" style="width:431.25pt;height:210pt">
-            <v:imagedata r:id="rId45" o:title=""/>
+          <v:shape id="_x0000_i1066" type="#_x0000_t75" style="width:431.25pt;height:210pt">
+            <v:imagedata r:id="rId50" o:title=""/>
           </v:shape>
         </w:pict>
       </w:r>
@@ -8734,8 +9139,8 @@
     <w:p>
       <w:r>
         <w:pict>
-          <v:shape id="_x0000_i1062" type="#_x0000_t75" style="width:429pt;height:154.5pt">
-            <v:imagedata r:id="rId46" o:title=""/>
+          <v:shape id="_x0000_i1067" type="#_x0000_t75" style="width:429pt;height:154.5pt">
+            <v:imagedata r:id="rId51" o:title=""/>
           </v:shape>
         </w:pict>
       </w:r>
@@ -8745,8 +9150,8 @@
     <w:p>
       <w:r>
         <w:pict>
-          <v:shape id="_x0000_i1063" type="#_x0000_t75" style="width:429pt;height:229.5pt">
-            <v:imagedata r:id="rId47" o:title=""/>
+          <v:shape id="_x0000_i1068" type="#_x0000_t75" style="width:429pt;height:229.5pt">
+            <v:imagedata r:id="rId52" o:title=""/>
           </v:shape>
         </w:pict>
       </w:r>
@@ -8756,8 +9161,8 @@
     <w:p>
       <w:r>
         <w:pict>
-          <v:shape id="_x0000_i1064" type="#_x0000_t75" style="width:429.75pt;height:158.25pt">
-            <v:imagedata r:id="rId48" o:title=""/>
+          <v:shape id="_x0000_i1069" type="#_x0000_t75" style="width:429.75pt;height:158.25pt">
+            <v:imagedata r:id="rId53" o:title=""/>
           </v:shape>
         </w:pict>
       </w:r>
@@ -8767,8 +9172,8 @@
     <w:p>
       <w:r>
         <w:pict>
-          <v:shape id="_x0000_i1065" type="#_x0000_t75" style="width:429.75pt;height:204.75pt">
-            <v:imagedata r:id="rId49" o:title=""/>
+          <v:shape id="_x0000_i1070" type="#_x0000_t75" style="width:429.75pt;height:204.75pt">
+            <v:imagedata r:id="rId54" o:title=""/>
           </v:shape>
         </w:pict>
       </w:r>
@@ -8926,7 +9331,7 @@
     <w:p>
       <w:pPr>
         <w:sectPr>
-          <w:footerReference w:type="default" r:id="rId50"/>
+          <w:footerReference w:type="default" r:id="rId55"/>
           <w:pgSz w:w="12240" w:h="15840"/>
           <w:pgMar w:top="1440" w:right="1800" w:bottom="1440" w:left="1800" w:header="720" w:footer="720" w:gutter="0"/>
           <w:cols w:space="720"/>
@@ -8940,8 +9345,8 @@
       </w:pPr>
       <w:r>
         <w:pict>
-          <v:shape id="_x0000_i1066" type="#_x0000_t75" style="width:708pt;height:393.75pt">
-            <v:imagedata r:id="rId51" o:title=""/>
+          <v:shape id="_x0000_i1071" type="#_x0000_t75" style="width:708pt;height:393.75pt">
+            <v:imagedata r:id="rId56" o:title=""/>
           </v:shape>
         </w:pict>
       </w:r>
@@ -8990,8 +9395,8 @@
     <w:p>
       <w:r>
         <w:pict>
-          <v:shape id="_x0000_i1067" type="#_x0000_t75" style="width:331.5pt;height:204.75pt">
-            <v:imagedata r:id="rId52" o:title=""/>
+          <v:shape id="_x0000_i1072" type="#_x0000_t75" style="width:331.5pt;height:204.75pt">
+            <v:imagedata r:id="rId57" o:title=""/>
           </v:shape>
         </w:pict>
       </w:r>
@@ -9008,8 +9413,8 @@
     <w:p>
       <w:r>
         <w:pict>
-          <v:shape id="_x0000_i1068" type="#_x0000_t75" style="width:177pt;height:225pt">
-            <v:imagedata r:id="rId53" o:title=""/>
+          <v:shape id="_x0000_i1073" type="#_x0000_t75" style="width:177pt;height:225pt">
+            <v:imagedata r:id="rId58" o:title=""/>
           </v:shape>
         </w:pict>
       </w:r>
@@ -9098,8 +9503,8 @@
     <w:p>
       <w:r>
         <w:pict>
-          <v:shape id="_x0000_i1069" type="#_x0000_t75" style="width:430.5pt;height:140.25pt">
-            <v:imagedata r:id="rId54" o:title=""/>
+          <v:shape id="_x0000_i1074" type="#_x0000_t75" style="width:430.5pt;height:140.25pt">
+            <v:imagedata r:id="rId59" o:title=""/>
           </v:shape>
         </w:pict>
       </w:r>
@@ -9131,8 +9536,8 @@
     <w:p>
       <w:r>
         <w:pict>
-          <v:shape id="_x0000_i1070" type="#_x0000_t75" style="width:429pt;height:142.5pt">
-            <v:imagedata r:id="rId55" o:title=""/>
+          <v:shape id="_x0000_i1075" type="#_x0000_t75" style="width:429pt;height:142.5pt">
+            <v:imagedata r:id="rId60" o:title=""/>
           </v:shape>
         </w:pict>
       </w:r>
@@ -9155,8 +9560,8 @@
     <w:p>
       <w:r>
         <w:pict>
-          <v:shape id="_x0000_i1071" type="#_x0000_t75" style="width:426.75pt;height:183pt">
-            <v:imagedata r:id="rId56" o:title=""/>
+          <v:shape id="_x0000_i1076" type="#_x0000_t75" style="width:426.75pt;height:183pt">
+            <v:imagedata r:id="rId61" o:title=""/>
           </v:shape>
         </w:pict>
       </w:r>
@@ -9190,8 +9595,8 @@
     <w:p>
       <w:r>
         <w:pict>
-          <v:shape id="_x0000_i1072" type="#_x0000_t75" style="width:305.25pt;height:212.25pt">
-            <v:imagedata r:id="rId57" o:title=""/>
+          <v:shape id="_x0000_i1077" type="#_x0000_t75" style="width:305.25pt;height:212.25pt">
+            <v:imagedata r:id="rId62" o:title=""/>
           </v:shape>
         </w:pict>
       </w:r>
@@ -9240,8 +9645,8 @@
       </w:pPr>
       <w:r>
         <w:pict>
-          <v:shape id="_x0000_i1073" type="#_x0000_t75" style="width:365.25pt;height:145.5pt">
-            <v:imagedata r:id="rId58" o:title=""/>
+          <v:shape id="_x0000_i1078" type="#_x0000_t75" style="width:365.25pt;height:145.5pt">
+            <v:imagedata r:id="rId63" o:title=""/>
           </v:shape>
         </w:pict>
       </w:r>
@@ -9354,8 +9759,8 @@
       </w:pPr>
       <w:r>
         <w:pict>
-          <v:shape id="_x0000_i1074" type="#_x0000_t75" style="width:372pt;height:147pt">
-            <v:imagedata r:id="rId59" o:title=""/>
+          <v:shape id="_x0000_i1079" type="#_x0000_t75" style="width:372pt;height:147pt">
+            <v:imagedata r:id="rId64" o:title=""/>
           </v:shape>
         </w:pict>
       </w:r>
@@ -9429,8 +9834,8 @@
       </w:pPr>
       <w:r>
         <w:pict>
-          <v:shape id="_x0000_i1075" type="#_x0000_t75" style="width:365.25pt;height:147pt">
-            <v:imagedata r:id="rId60" o:title=""/>
+          <v:shape id="_x0000_i1080" type="#_x0000_t75" style="width:365.25pt;height:147pt">
+            <v:imagedata r:id="rId65" o:title=""/>
           </v:shape>
         </w:pict>
       </w:r>
@@ -9846,8 +10251,8 @@
     <w:p>
       <w:r>
         <w:pict>
-          <v:shape id="_x0000_i1076" type="#_x0000_t75" style="width:342pt;height:319.5pt">
-            <v:imagedata r:id="rId61" o:title=""/>
+          <v:shape id="_x0000_i1081" type="#_x0000_t75" style="width:342pt;height:319.5pt">
+            <v:imagedata r:id="rId66" o:title=""/>
           </v:shape>
         </w:pict>
       </w:r>
@@ -9874,8 +10279,8 @@
     <w:p>
       <w:r>
         <w:pict>
-          <v:shape id="_x0000_i1077" type="#_x0000_t75" style="width:429.75pt;height:208.5pt">
-            <v:imagedata r:id="rId62" o:title=""/>
+          <v:shape id="_x0000_i1082" type="#_x0000_t75" style="width:429.75pt;height:208.5pt">
+            <v:imagedata r:id="rId67" o:title=""/>
           </v:shape>
         </w:pict>
       </w:r>
@@ -9978,8 +10383,8 @@
     <w:p>
       <w:r>
         <w:pict>
-          <v:shape id="_x0000_i1078" type="#_x0000_t75" style="width:428.25pt;height:211.5pt">
-            <v:imagedata r:id="rId63" o:title=""/>
+          <v:shape id="_x0000_i1083" type="#_x0000_t75" style="width:428.25pt;height:211.5pt">
+            <v:imagedata r:id="rId68" o:title=""/>
           </v:shape>
         </w:pict>
       </w:r>
@@ -10000,8 +10405,8 @@
     <w:p>
       <w:r>
         <w:pict>
-          <v:shape id="_x0000_i1079" type="#_x0000_t75" style="width:426.75pt;height:237pt">
-            <v:imagedata r:id="rId64" o:title=""/>
+          <v:shape id="_x0000_i1084" type="#_x0000_t75" style="width:426.75pt;height:237pt">
+            <v:imagedata r:id="rId69" o:title=""/>
           </v:shape>
         </w:pict>
       </w:r>
@@ -10184,8 +10589,8 @@
     <w:p>
       <w:r>
         <w:pict>
-          <v:shape id="_x0000_i1080" type="#_x0000_t75" style="width:180.75pt;height:59.25pt">
-            <v:imagedata r:id="rId65" o:title=""/>
+          <v:shape id="_x0000_i1085" type="#_x0000_t75" style="width:180.75pt;height:59.25pt">
+            <v:imagedata r:id="rId70" o:title=""/>
           </v:shape>
         </w:pict>
       </w:r>
@@ -10206,8 +10611,8 @@
     <w:p>
       <w:r>
         <w:pict>
-          <v:shape id="_x0000_i1081" type="#_x0000_t75" style="width:426.75pt;height:221.25pt">
-            <v:imagedata r:id="rId66" o:title=""/>
+          <v:shape id="_x0000_i1086" type="#_x0000_t75" style="width:426.75pt;height:221.25pt">
+            <v:imagedata r:id="rId71" o:title=""/>
           </v:shape>
         </w:pict>
       </w:r>
@@ -10227,8 +10632,8 @@
     <w:p>
       <w:r>
         <w:pict>
-          <v:shape id="_x0000_i1082" type="#_x0000_t75" style="width:428.25pt;height:220.5pt">
-            <v:imagedata r:id="rId67" o:title=""/>
+          <v:shape id="_x0000_i1087" type="#_x0000_t75" style="width:428.25pt;height:220.5pt">
+            <v:imagedata r:id="rId72" o:title=""/>
           </v:shape>
         </w:pict>
       </w:r>
@@ -10926,7 +11331,7 @@
         </w:rPr>
         <w:t xml:space="preserve"> 2000, 2001, 2002, 2007, 2008 Free Software Foundation, Inc. &lt;</w:t>
       </w:r>
-      <w:hyperlink r:id="rId68" w:history="1">
+      <w:hyperlink r:id="rId73" w:history="1">
         <w:r>
           <w:rPr>
             <w:rFonts w:ascii="Helvetica"/>
@@ -11796,7 +12201,7 @@
         </w:rPr>
         <w:t xml:space="preserve">The Free Software Foundation may publish new, revised versions of the GNU Free Documentation License from time to time. Such new versions will be similar in spirit to the present version, but may differ in detail to address new problems or concerns. See </w:t>
       </w:r>
-      <w:hyperlink r:id="rId69" w:history="1">
+      <w:hyperlink r:id="rId74" w:history="1">
         <w:r>
           <w:rPr>
             <w:rFonts w:ascii="Helvetica"/>
@@ -11960,7 +12365,7 @@
         <w:rStyle w:val="PageNumber"/>
         <w:noProof/>
       </w:rPr>
-      <w:t>27</w:t>
+      <w:t>34</w:t>
     </w:r>
     <w:r>
       <w:rPr>
@@ -14649,6 +15054,146 @@
     </w:lvl>
   </w:abstractNum>
   <w:abstractNum w:abstractNumId="19">
+    <w:nsid w:val="6B986CE5"/>
+    <w:multiLevelType w:val="hybridMultilevel"/>
+    <w:tmpl w:val="50E4CDC2"/>
+    <w:lvl w:ilvl="0" w:tplc="04090017">
+      <w:start w:val="1"/>
+      <w:numFmt w:val="lowerLetter"/>
+      <w:lvlText w:val="%1)"/>
+      <w:lvlJc w:val="left"/>
+      <w:pPr>
+        <w:tabs>
+          <w:tab w:val="num" w:pos="720"/>
+        </w:tabs>
+        <w:ind w:left="720" w:hanging="360"/>
+      </w:pPr>
+      <w:rPr>
+        <w:rFonts w:cs="Times New Roman" w:hint="default"/>
+      </w:rPr>
+    </w:lvl>
+    <w:lvl w:ilvl="1" w:tplc="04090019" w:tentative="1">
+      <w:start w:val="1"/>
+      <w:numFmt w:val="lowerLetter"/>
+      <w:lvlText w:val="%2."/>
+      <w:lvlJc w:val="left"/>
+      <w:pPr>
+        <w:tabs>
+          <w:tab w:val="num" w:pos="1440"/>
+        </w:tabs>
+        <w:ind w:left="1440" w:hanging="360"/>
+      </w:pPr>
+      <w:rPr>
+        <w:rFonts w:cs="Times New Roman"/>
+      </w:rPr>
+    </w:lvl>
+    <w:lvl w:ilvl="2" w:tplc="0409001B" w:tentative="1">
+      <w:start w:val="1"/>
+      <w:numFmt w:val="lowerRoman"/>
+      <w:lvlText w:val="%3."/>
+      <w:lvlJc w:val="right"/>
+      <w:pPr>
+        <w:tabs>
+          <w:tab w:val="num" w:pos="2160"/>
+        </w:tabs>
+        <w:ind w:left="2160" w:hanging="180"/>
+      </w:pPr>
+      <w:rPr>
+        <w:rFonts w:cs="Times New Roman"/>
+      </w:rPr>
+    </w:lvl>
+    <w:lvl w:ilvl="3" w:tplc="0409000F" w:tentative="1">
+      <w:start w:val="1"/>
+      <w:numFmt w:val="decimal"/>
+      <w:lvlText w:val="%4."/>
+      <w:lvlJc w:val="left"/>
+      <w:pPr>
+        <w:tabs>
+          <w:tab w:val="num" w:pos="2880"/>
+        </w:tabs>
+        <w:ind w:left="2880" w:hanging="360"/>
+      </w:pPr>
+      <w:rPr>
+        <w:rFonts w:cs="Times New Roman"/>
+      </w:rPr>
+    </w:lvl>
+    <w:lvl w:ilvl="4" w:tplc="04090019" w:tentative="1">
+      <w:start w:val="1"/>
+      <w:numFmt w:val="lowerLetter"/>
+      <w:lvlText w:val="%5."/>
+      <w:lvlJc w:val="left"/>
+      <w:pPr>
+        <w:tabs>
+          <w:tab w:val="num" w:pos="3600"/>
+        </w:tabs>
+        <w:ind w:left="3600" w:hanging="360"/>
+      </w:pPr>
+      <w:rPr>
+        <w:rFonts w:cs="Times New Roman"/>
+      </w:rPr>
+    </w:lvl>
+    <w:lvl w:ilvl="5" w:tplc="0409001B" w:tentative="1">
+      <w:start w:val="1"/>
+      <w:numFmt w:val="lowerRoman"/>
+      <w:lvlText w:val="%6."/>
+      <w:lvlJc w:val="right"/>
+      <w:pPr>
+        <w:tabs>
+          <w:tab w:val="num" w:pos="4320"/>
+        </w:tabs>
+        <w:ind w:left="4320" w:hanging="180"/>
+      </w:pPr>
+      <w:rPr>
+        <w:rFonts w:cs="Times New Roman"/>
+      </w:rPr>
+    </w:lvl>
+    <w:lvl w:ilvl="6" w:tplc="0409000F" w:tentative="1">
+      <w:start w:val="1"/>
+      <w:numFmt w:val="decimal"/>
+      <w:lvlText w:val="%7."/>
+      <w:lvlJc w:val="left"/>
+      <w:pPr>
+        <w:tabs>
+          <w:tab w:val="num" w:pos="5040"/>
+        </w:tabs>
+        <w:ind w:left="5040" w:hanging="360"/>
+      </w:pPr>
+      <w:rPr>
+        <w:rFonts w:cs="Times New Roman"/>
+      </w:rPr>
+    </w:lvl>
+    <w:lvl w:ilvl="7" w:tplc="04090019" w:tentative="1">
+      <w:start w:val="1"/>
+      <w:numFmt w:val="lowerLetter"/>
+      <w:lvlText w:val="%8."/>
+      <w:lvlJc w:val="left"/>
+      <w:pPr>
+        <w:tabs>
+          <w:tab w:val="num" w:pos="5760"/>
+        </w:tabs>
+        <w:ind w:left="5760" w:hanging="360"/>
+      </w:pPr>
+      <w:rPr>
+        <w:rFonts w:cs="Times New Roman"/>
+      </w:rPr>
+    </w:lvl>
+    <w:lvl w:ilvl="8" w:tplc="0409001B" w:tentative="1">
+      <w:start w:val="1"/>
+      <w:numFmt w:val="lowerRoman"/>
+      <w:lvlText w:val="%9."/>
+      <w:lvlJc w:val="right"/>
+      <w:pPr>
+        <w:tabs>
+          <w:tab w:val="num" w:pos="6480"/>
+        </w:tabs>
+        <w:ind w:left="6480" w:hanging="180"/>
+      </w:pPr>
+      <w:rPr>
+        <w:rFonts w:cs="Times New Roman"/>
+      </w:rPr>
+    </w:lvl>
+  </w:abstractNum>
+  <w:abstractNum w:abstractNumId="20">
     <w:nsid w:val="6FBD6306"/>
     <w:multiLevelType w:val="hybridMultilevel"/>
     <w:tmpl w:val="537C2590"/>
@@ -14787,7 +15332,7 @@
       </w:rPr>
     </w:lvl>
   </w:abstractNum>
-  <w:abstractNum w:abstractNumId="20">
+  <w:abstractNum w:abstractNumId="21">
     <w:nsid w:val="724F1DF9"/>
     <w:multiLevelType w:val="hybridMultilevel"/>
     <w:tmpl w:val="48D454DE"/>
@@ -14927,7 +15472,7 @@
       </w:rPr>
     </w:lvl>
   </w:abstractNum>
-  <w:abstractNum w:abstractNumId="21">
+  <w:abstractNum w:abstractNumId="22">
     <w:nsid w:val="73817A58"/>
     <w:multiLevelType w:val="hybridMultilevel"/>
     <w:tmpl w:val="90FA33BC"/>
@@ -15067,7 +15612,7 @@
       </w:rPr>
     </w:lvl>
   </w:abstractNum>
-  <w:abstractNum w:abstractNumId="22">
+  <w:abstractNum w:abstractNumId="23">
     <w:nsid w:val="7896776D"/>
     <w:multiLevelType w:val="hybridMultilevel"/>
     <w:tmpl w:val="B42A35CE"/>
@@ -15207,7 +15752,7 @@
       </w:rPr>
     </w:lvl>
   </w:abstractNum>
-  <w:abstractNum w:abstractNumId="23">
+  <w:abstractNum w:abstractNumId="24">
     <w:nsid w:val="7F9D7600"/>
     <w:multiLevelType w:val="hybridMultilevel"/>
     <w:tmpl w:val="B4CA1994"/>
@@ -15348,7 +15893,7 @@
     </w:lvl>
   </w:abstractNum>
   <w:num w:numId="1">
-    <w:abstractNumId w:val="20"/>
+    <w:abstractNumId w:val="21"/>
   </w:num>
   <w:num w:numId="2">
     <w:abstractNumId w:val="6"/>
@@ -15363,13 +15908,13 @@
     <w:abstractNumId w:val="14"/>
   </w:num>
   <w:num w:numId="6">
-    <w:abstractNumId w:val="23"/>
+    <w:abstractNumId w:val="24"/>
   </w:num>
   <w:num w:numId="7">
-    <w:abstractNumId w:val="19"/>
+    <w:abstractNumId w:val="20"/>
   </w:num>
   <w:num w:numId="8">
-    <w:abstractNumId w:val="21"/>
+    <w:abstractNumId w:val="22"/>
   </w:num>
   <w:num w:numId="9">
     <w:abstractNumId w:val="4"/>
@@ -15417,7 +15962,10 @@
     <w:abstractNumId w:val="11"/>
   </w:num>
   <w:num w:numId="24">
-    <w:abstractNumId w:val="22"/>
+    <w:abstractNumId w:val="23"/>
+  </w:num>
+  <w:num w:numId="25">
+    <w:abstractNumId w:val="19"/>
   </w:num>
 </w:numbering>
 </file>

</xml_diff>